<commit_message>
metodologia de pesquisa parcialmente terminada
</commit_message>
<xml_diff>
--- a/Artigo.docx
+++ b/Artigo.docx
@@ -2053,6 +2053,9 @@
           <w:numId w:val="1"/>
         </w:numPr>
         <w:spacing w:before="0"/>
+        <w:rPr>
+          <w:rFonts w:eastAsia="Arial" w:cs="Arial"/>
+        </w:rPr>
       </w:pPr>
       <w:r>
         <w:lastRenderedPageBreak/>
@@ -2077,7 +2080,61 @@
           <w:sz w:val="22"/>
           <w:szCs w:val="22"/>
         </w:rPr>
-        <w:t>Considerando-se o problema da localização no contexto de uma operação logística, pode-se dizer que de forma básica, o problema contempla um conjunto de pontos distribuídos em uma área geográfica, que serão atendidos em suas necessidades por instalações logísticas. Cada ponto tem uma demanda a ser satisfeita (medida em alguma unidade de peso, volume ou outra unidade) e cada instalação deverá atender um conjunto desses pontos.</w:t>
+        <w:t xml:space="preserve">Este trabalho é parte de um projeto mais amplo denominado “Suíte de Soluções de Problemas Combinatórios – Fase II, que está sendo conduzido no laboratório de pesquisa </w:t>
+      </w:r>
+      <w:proofErr w:type="spellStart"/>
+      <w:r>
+        <w:rPr>
+          <w:rFonts w:ascii="Arial" w:eastAsia="Arial" w:hAnsi="Arial" w:cs="Arial"/>
+          <w:sz w:val="22"/>
+          <w:szCs w:val="22"/>
+        </w:rPr>
+        <w:t>BigMAAp</w:t>
+      </w:r>
+      <w:proofErr w:type="spellEnd"/>
+      <w:r>
+        <w:rPr>
+          <w:rFonts w:ascii="Arial" w:eastAsia="Arial" w:hAnsi="Arial" w:cs="Arial"/>
+          <w:sz w:val="22"/>
+          <w:szCs w:val="22"/>
+        </w:rPr>
+        <w:t xml:space="preserve"> – Big Data e Métodos Analíticos Aplicados, da Faculdade de Computação e Informática – FCI. Este projeto busca o desenvolvimento de uma suíte de heurísticas e </w:t>
+      </w:r>
+      <w:proofErr w:type="spellStart"/>
+      <w:r>
+        <w:rPr>
+          <w:rFonts w:ascii="Arial" w:eastAsia="Arial" w:hAnsi="Arial" w:cs="Arial"/>
+          <w:sz w:val="22"/>
+          <w:szCs w:val="22"/>
+        </w:rPr>
+        <w:t>metaheurísticas</w:t>
+      </w:r>
+      <w:proofErr w:type="spellEnd"/>
+      <w:r>
+        <w:rPr>
+          <w:rFonts w:ascii="Arial" w:eastAsia="Arial" w:hAnsi="Arial" w:cs="Arial"/>
+          <w:sz w:val="22"/>
+          <w:szCs w:val="22"/>
+        </w:rPr>
+        <w:t xml:space="preserve"> para solução de problemas de otimização combinatória de diferentes tipos. O projeto já teve uma Fase I em que foram desenvolvidos algoritmos para problemas de definição de rotas, para atendimento de pontos de demanda em uma dada região geográfica. Nesta fase II, o projeto se concentra em problemas de “</w:t>
+      </w:r>
+      <w:proofErr w:type="spellStart"/>
+      <w:r>
+        <w:rPr>
+          <w:rFonts w:ascii="Arial" w:eastAsia="Arial" w:hAnsi="Arial" w:cs="Arial"/>
+          <w:sz w:val="22"/>
+          <w:szCs w:val="22"/>
+        </w:rPr>
+        <w:t>clusterização</w:t>
+      </w:r>
+      <w:proofErr w:type="spellEnd"/>
+      <w:r>
+        <w:rPr>
+          <w:rFonts w:ascii="Arial" w:eastAsia="Arial" w:hAnsi="Arial" w:cs="Arial"/>
+          <w:sz w:val="22"/>
+          <w:szCs w:val="22"/>
+        </w:rPr>
+        <w:t>” e problemas de determinação da localização de instalações (centroides) para atendimento de pontos de demanda.</w:t>
       </w:r>
     </w:p>
     <w:p>
@@ -2088,17 +2145,74 @@
         <w:jc w:val="both"/>
         <w:rPr>
           <w:rFonts w:ascii="Arial" w:eastAsia="Arial" w:hAnsi="Arial" w:cs="Arial"/>
-          <w:sz w:val="22"/>
-          <w:szCs w:val="22"/>
-        </w:rPr>
-      </w:pPr>
-      <w:r>
-        <w:rPr>
-          <w:rFonts w:ascii="Arial" w:eastAsia="Arial" w:hAnsi="Arial" w:cs="Arial"/>
-          <w:sz w:val="22"/>
-          <w:szCs w:val="22"/>
-        </w:rPr>
-        <w:t xml:space="preserve">Para o caso específico deste projeto, definimos as instalações logísticas como armazéns, seja de matéria prima como de produto acabado, pois consideramos o peso da carga que será transportada para cada cidade, como também a gasolina  </w:t>
+          <w:b/>
+          <w:i/>
+          <w:sz w:val="22"/>
+          <w:szCs w:val="22"/>
+        </w:rPr>
+      </w:pPr>
+      <w:r>
+        <w:rPr>
+          <w:rFonts w:ascii="Arial" w:eastAsia="Arial" w:hAnsi="Arial" w:cs="Arial"/>
+          <w:sz w:val="22"/>
+          <w:szCs w:val="22"/>
+        </w:rPr>
+        <w:t>No caso específico deste projeto, o trabalho contempla o Problema de “Localização de Instalações”, que é um problema combinatório clássico da área de Mineração de Dados (Silva et al., 2016), em que as instalações são representadas por centroides. Do ponto de vista prático, uma de suas aplicações está associada à Logística, e representa a mais importante decisão estratégica de uma operação Logística (</w:t>
+      </w:r>
+      <w:proofErr w:type="spellStart"/>
+      <w:r>
+        <w:rPr>
+          <w:rFonts w:ascii="Arial" w:eastAsia="Arial" w:hAnsi="Arial" w:cs="Arial"/>
+          <w:sz w:val="22"/>
+          <w:szCs w:val="22"/>
+        </w:rPr>
+        <w:t>Ballou</w:t>
+      </w:r>
+      <w:proofErr w:type="spellEnd"/>
+      <w:r>
+        <w:rPr>
+          <w:rFonts w:ascii="Arial" w:eastAsia="Arial" w:hAnsi="Arial" w:cs="Arial"/>
+          <w:sz w:val="22"/>
+          <w:szCs w:val="22"/>
+        </w:rPr>
+        <w:t>, 2006). Neste projeto, pretende-se resolver este problema aplicado à área de Logística, por meio de técnicas de redes neurais artificiais.</w:t>
+      </w:r>
+    </w:p>
+    <w:p>
+      <w:pPr>
+        <w:pStyle w:val="Normal1"/>
+        <w:spacing w:line="360" w:lineRule="auto"/>
+        <w:jc w:val="both"/>
+        <w:rPr>
+          <w:rFonts w:ascii="Arial" w:eastAsia="Arial" w:hAnsi="Arial" w:cs="Arial"/>
+          <w:sz w:val="22"/>
+          <w:szCs w:val="22"/>
+        </w:rPr>
+      </w:pPr>
+    </w:p>
+    <w:p>
+      <w:pPr>
+        <w:pStyle w:val="Normal1"/>
+        <w:spacing w:line="360" w:lineRule="auto"/>
+        <w:ind w:left="284"/>
+        <w:jc w:val="both"/>
+        <w:rPr>
+          <w:rFonts w:ascii="Arial" w:eastAsia="Arial" w:hAnsi="Arial" w:cs="Arial"/>
+          <w:b/>
+          <w:i/>
+          <w:sz w:val="22"/>
+          <w:szCs w:val="22"/>
+        </w:rPr>
+      </w:pPr>
+      <w:r>
+        <w:rPr>
+          <w:rFonts w:ascii="Arial" w:eastAsia="Arial" w:hAnsi="Arial" w:cs="Arial"/>
+          <w:b/>
+          <w:i/>
+          <w:sz w:val="22"/>
+          <w:szCs w:val="22"/>
+        </w:rPr>
+        <w:t>1. 1 Problema de Pesquisa</w:t>
       </w:r>
     </w:p>
     <w:p>
@@ -2111,6 +2225,1301 @@
           <w:rFonts w:ascii="Arial" w:eastAsia="Arial" w:hAnsi="Arial" w:cs="Arial"/>
           <w:sz w:val="22"/>
           <w:szCs w:val="22"/>
+        </w:rPr>
+      </w:pPr>
+      <w:r>
+        <w:rPr>
+          <w:rFonts w:ascii="Arial" w:eastAsia="Arial" w:hAnsi="Arial" w:cs="Arial"/>
+          <w:sz w:val="22"/>
+          <w:szCs w:val="22"/>
+        </w:rPr>
+        <w:t>Considerando-se o problema da localização no contexto de uma operação logística, pode-se dizer que de forma básica, o problema contempla um conjunto de pontos distribuídos em uma área geográfica, que serão atendidos em suas necessidades por instalações logísticas. Cada ponto tem uma demanda a ser satisfeita (medida em alguma unidade de peso, volume ou outra unidade) e cada instalação deverá atender um conjunto desses pontos.</w:t>
+      </w:r>
+    </w:p>
+    <w:p>
+      <w:pPr>
+        <w:pStyle w:val="Normal1"/>
+        <w:spacing w:line="360" w:lineRule="auto"/>
+        <w:ind w:left="720"/>
+        <w:jc w:val="both"/>
+        <w:rPr>
+          <w:rFonts w:ascii="Arial" w:eastAsia="Arial" w:hAnsi="Arial" w:cs="Arial"/>
+          <w:sz w:val="22"/>
+          <w:szCs w:val="22"/>
+        </w:rPr>
+      </w:pPr>
+      <w:r>
+        <w:rPr>
+          <w:rFonts w:ascii="Arial" w:eastAsia="Arial" w:hAnsi="Arial" w:cs="Arial"/>
+          <w:sz w:val="22"/>
+          <w:szCs w:val="22"/>
+        </w:rPr>
+        <w:t xml:space="preserve">Essas instalações logísticas podem ser: </w:t>
+      </w:r>
+    </w:p>
+    <w:p>
+      <w:pPr>
+        <w:pStyle w:val="Normal1"/>
+        <w:spacing w:line="360" w:lineRule="auto"/>
+        <w:ind w:left="284"/>
+        <w:jc w:val="both"/>
+        <w:rPr>
+          <w:rFonts w:ascii="Arial" w:eastAsia="Arial" w:hAnsi="Arial" w:cs="Arial"/>
+          <w:sz w:val="22"/>
+          <w:szCs w:val="22"/>
+        </w:rPr>
+      </w:pPr>
+      <w:r>
+        <w:rPr>
+          <w:rFonts w:ascii="Arial" w:eastAsia="Arial" w:hAnsi="Arial" w:cs="Arial"/>
+          <w:sz w:val="22"/>
+          <w:szCs w:val="22"/>
+        </w:rPr>
+        <w:tab/>
+      </w:r>
+      <w:r>
+        <w:rPr>
+          <w:rFonts w:ascii="Arial" w:eastAsia="Arial" w:hAnsi="Arial" w:cs="Arial"/>
+          <w:sz w:val="22"/>
+          <w:szCs w:val="22"/>
+        </w:rPr>
+        <w:tab/>
+        <w:t>. Unidades de Produção (fábricas);</w:t>
+      </w:r>
+    </w:p>
+    <w:p>
+      <w:pPr>
+        <w:pStyle w:val="Normal1"/>
+        <w:spacing w:line="360" w:lineRule="auto"/>
+        <w:ind w:left="284"/>
+        <w:jc w:val="both"/>
+        <w:rPr>
+          <w:rFonts w:ascii="Arial" w:eastAsia="Arial" w:hAnsi="Arial" w:cs="Arial"/>
+          <w:sz w:val="22"/>
+          <w:szCs w:val="22"/>
+        </w:rPr>
+      </w:pPr>
+      <w:r>
+        <w:rPr>
+          <w:rFonts w:ascii="Arial" w:eastAsia="Arial" w:hAnsi="Arial" w:cs="Arial"/>
+          <w:sz w:val="22"/>
+          <w:szCs w:val="22"/>
+        </w:rPr>
+        <w:tab/>
+      </w:r>
+      <w:r>
+        <w:rPr>
+          <w:rFonts w:ascii="Arial" w:eastAsia="Arial" w:hAnsi="Arial" w:cs="Arial"/>
+          <w:sz w:val="22"/>
+          <w:szCs w:val="22"/>
+        </w:rPr>
+        <w:tab/>
+        <w:t>. Centros de Armazenagem de Matéria Prima;</w:t>
+      </w:r>
+    </w:p>
+    <w:p>
+      <w:pPr>
+        <w:pStyle w:val="Normal1"/>
+        <w:spacing w:line="360" w:lineRule="auto"/>
+        <w:ind w:left="284"/>
+        <w:jc w:val="both"/>
+        <w:rPr>
+          <w:rFonts w:ascii="Arial" w:eastAsia="Arial" w:hAnsi="Arial" w:cs="Arial"/>
+          <w:sz w:val="22"/>
+          <w:szCs w:val="22"/>
+        </w:rPr>
+      </w:pPr>
+      <w:r>
+        <w:rPr>
+          <w:rFonts w:ascii="Arial" w:eastAsia="Arial" w:hAnsi="Arial" w:cs="Arial"/>
+          <w:sz w:val="22"/>
+          <w:szCs w:val="22"/>
+        </w:rPr>
+        <w:tab/>
+      </w:r>
+      <w:r>
+        <w:rPr>
+          <w:rFonts w:ascii="Arial" w:eastAsia="Arial" w:hAnsi="Arial" w:cs="Arial"/>
+          <w:sz w:val="22"/>
+          <w:szCs w:val="22"/>
+        </w:rPr>
+        <w:tab/>
+        <w:t>. Centros de Armazenagem de Produto Acabado;</w:t>
+      </w:r>
+    </w:p>
+    <w:p>
+      <w:pPr>
+        <w:pStyle w:val="Normal1"/>
+        <w:spacing w:line="360" w:lineRule="auto"/>
+        <w:jc w:val="both"/>
+        <w:rPr>
+          <w:rFonts w:ascii="Arial" w:eastAsia="Arial" w:hAnsi="Arial" w:cs="Arial"/>
+          <w:sz w:val="22"/>
+          <w:szCs w:val="22"/>
+        </w:rPr>
+      </w:pPr>
+      <w:r>
+        <w:rPr>
+          <w:rFonts w:ascii="Arial" w:eastAsia="Arial" w:hAnsi="Arial" w:cs="Arial"/>
+          <w:sz w:val="22"/>
+          <w:szCs w:val="22"/>
+        </w:rPr>
+        <w:tab/>
+      </w:r>
+      <w:r>
+        <w:rPr>
+          <w:rFonts w:ascii="Arial" w:eastAsia="Arial" w:hAnsi="Arial" w:cs="Arial"/>
+          <w:sz w:val="22"/>
+          <w:szCs w:val="22"/>
+        </w:rPr>
+        <w:tab/>
+        <w:t>. Centros de Distribuição;</w:t>
+      </w:r>
+    </w:p>
+    <w:p>
+      <w:pPr>
+        <w:pStyle w:val="Normal1"/>
+        <w:spacing w:line="360" w:lineRule="auto"/>
+        <w:ind w:left="284"/>
+        <w:jc w:val="both"/>
+        <w:rPr>
+          <w:rFonts w:ascii="Arial" w:eastAsia="Arial" w:hAnsi="Arial" w:cs="Arial"/>
+          <w:sz w:val="22"/>
+          <w:szCs w:val="22"/>
+        </w:rPr>
+      </w:pPr>
+      <w:r>
+        <w:rPr>
+          <w:rFonts w:ascii="Arial" w:eastAsia="Arial" w:hAnsi="Arial" w:cs="Arial"/>
+          <w:sz w:val="22"/>
+          <w:szCs w:val="22"/>
+        </w:rPr>
+        <w:tab/>
+      </w:r>
+      <w:r>
+        <w:rPr>
+          <w:rFonts w:ascii="Arial" w:eastAsia="Arial" w:hAnsi="Arial" w:cs="Arial"/>
+          <w:sz w:val="22"/>
+          <w:szCs w:val="22"/>
+        </w:rPr>
+        <w:tab/>
+        <w:t>. Operadores Logísticos;</w:t>
+      </w:r>
+    </w:p>
+    <w:p>
+      <w:pPr>
+        <w:pStyle w:val="Normal1"/>
+        <w:spacing w:line="360" w:lineRule="auto"/>
+        <w:ind w:left="284"/>
+        <w:jc w:val="both"/>
+        <w:rPr>
+          <w:rFonts w:ascii="Arial" w:eastAsia="Arial" w:hAnsi="Arial" w:cs="Arial"/>
+          <w:sz w:val="22"/>
+          <w:szCs w:val="22"/>
+        </w:rPr>
+      </w:pPr>
+      <w:r>
+        <w:rPr>
+          <w:rFonts w:ascii="Arial" w:eastAsia="Arial" w:hAnsi="Arial" w:cs="Arial"/>
+          <w:sz w:val="22"/>
+          <w:szCs w:val="22"/>
+        </w:rPr>
+        <w:tab/>
+      </w:r>
+      <w:r>
+        <w:rPr>
+          <w:rFonts w:ascii="Arial" w:eastAsia="Arial" w:hAnsi="Arial" w:cs="Arial"/>
+          <w:sz w:val="22"/>
+          <w:szCs w:val="22"/>
+        </w:rPr>
+        <w:tab/>
+        <w:t>. Outros</w:t>
+      </w:r>
+    </w:p>
+    <w:p>
+      <w:pPr>
+        <w:pStyle w:val="Normal1"/>
+        <w:spacing w:line="360" w:lineRule="auto"/>
+        <w:ind w:left="720"/>
+        <w:jc w:val="both"/>
+        <w:rPr>
+          <w:rFonts w:ascii="Arial" w:eastAsia="Arial" w:hAnsi="Arial" w:cs="Arial"/>
+          <w:sz w:val="22"/>
+          <w:szCs w:val="22"/>
+        </w:rPr>
+      </w:pPr>
+      <w:r>
+        <w:rPr>
+          <w:rFonts w:ascii="Arial" w:eastAsia="Arial" w:hAnsi="Arial" w:cs="Arial"/>
+          <w:sz w:val="22"/>
+          <w:szCs w:val="22"/>
+        </w:rPr>
+        <w:t>A literatura, por outro lado, apresenta diversos tipos de problemas de localização (</w:t>
+      </w:r>
+      <w:proofErr w:type="spellStart"/>
+      <w:r>
+        <w:rPr>
+          <w:rFonts w:ascii="Arial" w:eastAsia="Arial" w:hAnsi="Arial" w:cs="Arial"/>
+          <w:i/>
+          <w:sz w:val="22"/>
+          <w:szCs w:val="22"/>
+        </w:rPr>
+        <w:t>facility</w:t>
+      </w:r>
+      <w:proofErr w:type="spellEnd"/>
+      <w:r>
+        <w:rPr>
+          <w:rFonts w:ascii="Arial" w:eastAsia="Arial" w:hAnsi="Arial" w:cs="Arial"/>
+          <w:i/>
+          <w:sz w:val="22"/>
+          <w:szCs w:val="22"/>
+        </w:rPr>
+        <w:t xml:space="preserve"> </w:t>
+      </w:r>
+      <w:proofErr w:type="spellStart"/>
+      <w:r>
+        <w:rPr>
+          <w:rFonts w:ascii="Arial" w:eastAsia="Arial" w:hAnsi="Arial" w:cs="Arial"/>
+          <w:i/>
+          <w:sz w:val="22"/>
+          <w:szCs w:val="22"/>
+        </w:rPr>
+        <w:t>location</w:t>
+      </w:r>
+      <w:proofErr w:type="spellEnd"/>
+      <w:r>
+        <w:rPr>
+          <w:rFonts w:ascii="Arial" w:eastAsia="Arial" w:hAnsi="Arial" w:cs="Arial"/>
+          <w:i/>
+          <w:sz w:val="22"/>
+          <w:szCs w:val="22"/>
+        </w:rPr>
+        <w:t xml:space="preserve"> </w:t>
+      </w:r>
+      <w:proofErr w:type="spellStart"/>
+      <w:r>
+        <w:rPr>
+          <w:rFonts w:ascii="Arial" w:eastAsia="Arial" w:hAnsi="Arial" w:cs="Arial"/>
+          <w:i/>
+          <w:sz w:val="22"/>
+          <w:szCs w:val="22"/>
+        </w:rPr>
+        <w:t>problem</w:t>
+      </w:r>
+      <w:proofErr w:type="spellEnd"/>
+      <w:r>
+        <w:rPr>
+          <w:rFonts w:ascii="Arial" w:eastAsia="Arial" w:hAnsi="Arial" w:cs="Arial"/>
+          <w:sz w:val="22"/>
+          <w:szCs w:val="22"/>
+        </w:rPr>
+        <w:t xml:space="preserve">) e alguns autores apresentaram taxonomias para identificar os tipos e características desses problemas, como </w:t>
+      </w:r>
+      <w:proofErr w:type="spellStart"/>
+      <w:r>
+        <w:rPr>
+          <w:rFonts w:ascii="Arial" w:eastAsia="Arial" w:hAnsi="Arial" w:cs="Arial"/>
+          <w:sz w:val="22"/>
+          <w:szCs w:val="22"/>
+        </w:rPr>
+        <w:t>Klose</w:t>
+      </w:r>
+      <w:proofErr w:type="spellEnd"/>
+      <w:r>
+        <w:rPr>
+          <w:rFonts w:ascii="Arial" w:eastAsia="Arial" w:hAnsi="Arial" w:cs="Arial"/>
+          <w:sz w:val="22"/>
+          <w:szCs w:val="22"/>
+        </w:rPr>
+        <w:t xml:space="preserve"> e </w:t>
+      </w:r>
+      <w:proofErr w:type="spellStart"/>
+      <w:r>
+        <w:rPr>
+          <w:rFonts w:ascii="Arial" w:eastAsia="Arial" w:hAnsi="Arial" w:cs="Arial"/>
+          <w:sz w:val="22"/>
+          <w:szCs w:val="22"/>
+        </w:rPr>
+        <w:t>Drexl</w:t>
+      </w:r>
+      <w:proofErr w:type="spellEnd"/>
+      <w:r>
+        <w:rPr>
+          <w:rFonts w:ascii="Arial" w:eastAsia="Arial" w:hAnsi="Arial" w:cs="Arial"/>
+          <w:sz w:val="22"/>
+          <w:szCs w:val="22"/>
+        </w:rPr>
+        <w:t xml:space="preserve"> (2005) e </w:t>
+      </w:r>
+      <w:proofErr w:type="spellStart"/>
+      <w:r>
+        <w:rPr>
+          <w:rFonts w:ascii="Arial" w:eastAsia="Arial" w:hAnsi="Arial" w:cs="Arial"/>
+          <w:sz w:val="22"/>
+          <w:szCs w:val="22"/>
+        </w:rPr>
+        <w:t>ReVelle</w:t>
+      </w:r>
+      <w:proofErr w:type="spellEnd"/>
+      <w:r>
+        <w:rPr>
+          <w:rFonts w:ascii="Arial" w:eastAsia="Arial" w:hAnsi="Arial" w:cs="Arial"/>
+          <w:sz w:val="22"/>
+          <w:szCs w:val="22"/>
+        </w:rPr>
+        <w:t xml:space="preserve">, </w:t>
+      </w:r>
+      <w:proofErr w:type="spellStart"/>
+      <w:r>
+        <w:rPr>
+          <w:rFonts w:ascii="Arial" w:eastAsia="Arial" w:hAnsi="Arial" w:cs="Arial"/>
+          <w:sz w:val="22"/>
+          <w:szCs w:val="22"/>
+        </w:rPr>
+        <w:lastRenderedPageBreak/>
+        <w:t>Eiselt</w:t>
+      </w:r>
+      <w:proofErr w:type="spellEnd"/>
+      <w:r>
+        <w:rPr>
+          <w:rFonts w:ascii="Arial" w:eastAsia="Arial" w:hAnsi="Arial" w:cs="Arial"/>
+          <w:sz w:val="22"/>
+          <w:szCs w:val="22"/>
+        </w:rPr>
+        <w:t xml:space="preserve"> e </w:t>
+      </w:r>
+      <w:proofErr w:type="spellStart"/>
+      <w:r>
+        <w:rPr>
+          <w:rFonts w:ascii="Arial" w:eastAsia="Arial" w:hAnsi="Arial" w:cs="Arial"/>
+          <w:sz w:val="22"/>
+          <w:szCs w:val="22"/>
+        </w:rPr>
+        <w:t>Daskin</w:t>
+      </w:r>
+      <w:proofErr w:type="spellEnd"/>
+      <w:r>
+        <w:rPr>
+          <w:rFonts w:ascii="Arial" w:eastAsia="Arial" w:hAnsi="Arial" w:cs="Arial"/>
+          <w:sz w:val="22"/>
+          <w:szCs w:val="22"/>
+        </w:rPr>
+        <w:t xml:space="preserve"> (2008).</w:t>
+      </w:r>
+    </w:p>
+    <w:p>
+      <w:pPr>
+        <w:pStyle w:val="Normal1"/>
+        <w:spacing w:line="360" w:lineRule="auto"/>
+        <w:ind w:left="720"/>
+        <w:jc w:val="both"/>
+        <w:rPr>
+          <w:rFonts w:ascii="Arial" w:eastAsia="Arial" w:hAnsi="Arial" w:cs="Arial"/>
+          <w:sz w:val="22"/>
+          <w:szCs w:val="22"/>
+        </w:rPr>
+      </w:pPr>
+      <w:r>
+        <w:rPr>
+          <w:rFonts w:ascii="Arial" w:eastAsia="Arial" w:hAnsi="Arial" w:cs="Arial"/>
+          <w:sz w:val="22"/>
+          <w:szCs w:val="22"/>
+        </w:rPr>
+        <w:t xml:space="preserve">De forma geral, pode-se dizer que uma vez que a função da instalação esteja definida, a questão básica de localização de instalações envolve determinar: </w:t>
+      </w:r>
+    </w:p>
+    <w:p>
+      <w:pPr>
+        <w:pStyle w:val="Normal1"/>
+        <w:spacing w:line="360" w:lineRule="auto"/>
+        <w:ind w:left="284"/>
+        <w:jc w:val="both"/>
+        <w:rPr>
+          <w:rFonts w:ascii="Arial" w:eastAsia="Arial" w:hAnsi="Arial" w:cs="Arial"/>
+          <w:sz w:val="22"/>
+          <w:szCs w:val="22"/>
+        </w:rPr>
+      </w:pPr>
+      <w:r>
+        <w:rPr>
+          <w:rFonts w:ascii="Arial" w:eastAsia="Arial" w:hAnsi="Arial" w:cs="Arial"/>
+          <w:sz w:val="22"/>
+          <w:szCs w:val="22"/>
+        </w:rPr>
+        <w:tab/>
+      </w:r>
+      <w:r>
+        <w:rPr>
+          <w:rFonts w:ascii="Arial" w:eastAsia="Arial" w:hAnsi="Arial" w:cs="Arial"/>
+          <w:sz w:val="22"/>
+          <w:szCs w:val="22"/>
+        </w:rPr>
+        <w:tab/>
+      </w:r>
+      <w:r>
+        <w:rPr>
+          <w:rFonts w:ascii="Arial" w:eastAsia="Arial" w:hAnsi="Arial" w:cs="Arial"/>
+          <w:sz w:val="22"/>
+          <w:szCs w:val="22"/>
+        </w:rPr>
+        <w:t>Quantidade de instalações;</w:t>
+      </w:r>
+    </w:p>
+    <w:p>
+      <w:pPr>
+        <w:pStyle w:val="Normal1"/>
+        <w:spacing w:line="360" w:lineRule="auto"/>
+        <w:ind w:left="284"/>
+        <w:jc w:val="both"/>
+        <w:rPr>
+          <w:rFonts w:ascii="Arial" w:eastAsia="Arial" w:hAnsi="Arial" w:cs="Arial"/>
+          <w:sz w:val="22"/>
+          <w:szCs w:val="22"/>
+        </w:rPr>
+      </w:pPr>
+      <w:r>
+        <w:rPr>
+          <w:rFonts w:ascii="Arial" w:eastAsia="Arial" w:hAnsi="Arial" w:cs="Arial"/>
+          <w:sz w:val="22"/>
+          <w:szCs w:val="22"/>
+        </w:rPr>
+        <w:tab/>
+      </w:r>
+      <w:r>
+        <w:rPr>
+          <w:rFonts w:ascii="Arial" w:eastAsia="Arial" w:hAnsi="Arial" w:cs="Arial"/>
+          <w:sz w:val="22"/>
+          <w:szCs w:val="22"/>
+        </w:rPr>
+        <w:tab/>
+      </w:r>
+      <w:r>
+        <w:rPr>
+          <w:rFonts w:ascii="Arial" w:eastAsia="Arial" w:hAnsi="Arial" w:cs="Arial"/>
+          <w:sz w:val="22"/>
+          <w:szCs w:val="22"/>
+        </w:rPr>
+        <w:t>Localizações das instalações;</w:t>
+      </w:r>
+    </w:p>
+    <w:p>
+      <w:pPr>
+        <w:pStyle w:val="Normal1"/>
+        <w:spacing w:line="360" w:lineRule="auto"/>
+        <w:ind w:left="284"/>
+        <w:jc w:val="both"/>
+        <w:rPr>
+          <w:rFonts w:ascii="Arial" w:eastAsia="Arial" w:hAnsi="Arial" w:cs="Arial"/>
+          <w:sz w:val="22"/>
+          <w:szCs w:val="22"/>
+        </w:rPr>
+      </w:pPr>
+      <w:r>
+        <w:rPr>
+          <w:rFonts w:ascii="Arial" w:eastAsia="Arial" w:hAnsi="Arial" w:cs="Arial"/>
+          <w:sz w:val="22"/>
+          <w:szCs w:val="22"/>
+        </w:rPr>
+        <w:tab/>
+      </w:r>
+      <w:r>
+        <w:rPr>
+          <w:rFonts w:ascii="Arial" w:eastAsia="Arial" w:hAnsi="Arial" w:cs="Arial"/>
+          <w:sz w:val="22"/>
+          <w:szCs w:val="22"/>
+        </w:rPr>
+        <w:tab/>
+      </w:r>
+      <w:r>
+        <w:rPr>
+          <w:rFonts w:ascii="Arial" w:eastAsia="Arial" w:hAnsi="Arial" w:cs="Arial"/>
+          <w:sz w:val="22"/>
+          <w:szCs w:val="22"/>
+        </w:rPr>
+        <w:t>Alocação de pontos de demanda a cada instalação;</w:t>
+      </w:r>
+    </w:p>
+    <w:p>
+      <w:pPr>
+        <w:pStyle w:val="Normal1"/>
+        <w:spacing w:line="360" w:lineRule="auto"/>
+        <w:ind w:left="284"/>
+        <w:jc w:val="both"/>
+        <w:rPr>
+          <w:rFonts w:ascii="Arial" w:eastAsia="Arial" w:hAnsi="Arial" w:cs="Arial"/>
+          <w:sz w:val="22"/>
+          <w:szCs w:val="22"/>
+        </w:rPr>
+      </w:pPr>
+      <w:r>
+        <w:rPr>
+          <w:rFonts w:ascii="Arial" w:eastAsia="Arial" w:hAnsi="Arial" w:cs="Arial"/>
+          <w:sz w:val="22"/>
+          <w:szCs w:val="22"/>
+        </w:rPr>
+        <w:tab/>
+      </w:r>
+      <w:r>
+        <w:rPr>
+          <w:rFonts w:ascii="Arial" w:eastAsia="Arial" w:hAnsi="Arial" w:cs="Arial"/>
+          <w:sz w:val="22"/>
+          <w:szCs w:val="22"/>
+        </w:rPr>
+        <w:tab/>
+      </w:r>
+      <w:r>
+        <w:rPr>
+          <w:rFonts w:ascii="Arial" w:eastAsia="Arial" w:hAnsi="Arial" w:cs="Arial"/>
+          <w:sz w:val="22"/>
+          <w:szCs w:val="22"/>
+        </w:rPr>
+        <w:t>Alocação de fontes que irão abastecer cada instalação.</w:t>
+      </w:r>
+    </w:p>
+    <w:p>
+      <w:pPr>
+        <w:pStyle w:val="Normal1"/>
+        <w:spacing w:line="360" w:lineRule="auto"/>
+        <w:ind w:left="284"/>
+        <w:jc w:val="both"/>
+        <w:rPr>
+          <w:rFonts w:ascii="Arial" w:eastAsia="Arial" w:hAnsi="Arial" w:cs="Arial"/>
+          <w:sz w:val="22"/>
+          <w:szCs w:val="22"/>
+        </w:rPr>
+      </w:pPr>
+    </w:p>
+    <w:p>
+      <w:pPr>
+        <w:pStyle w:val="Normal1"/>
+        <w:spacing w:line="360" w:lineRule="auto"/>
+        <w:ind w:left="720"/>
+        <w:jc w:val="both"/>
+        <w:rPr>
+          <w:rFonts w:ascii="Arial" w:eastAsia="Arial" w:hAnsi="Arial" w:cs="Arial"/>
+          <w:sz w:val="22"/>
+          <w:szCs w:val="22"/>
+        </w:rPr>
+      </w:pPr>
+      <w:r>
+        <w:rPr>
+          <w:rFonts w:ascii="Arial" w:eastAsia="Arial" w:hAnsi="Arial" w:cs="Arial"/>
+          <w:sz w:val="22"/>
+          <w:szCs w:val="22"/>
+        </w:rPr>
+        <w:t>Nem sempre o foco do problema envolve todas essas decisões. Há problemas, por exemplo, que não consideram o abastecimento das instalações, como é o caso de postos de saúde ou postos de corpo de bombeiros. Já se as instalações forem, por exemplo, diferentes filiais de uma indústria, o abastecimento dessas Unidades de Produção, com matéria prima, a partir de fornecedores (fontes de fornecimento) é ponto chave a ser definido.</w:t>
+      </w:r>
+    </w:p>
+    <w:p>
+      <w:pPr>
+        <w:pStyle w:val="Normal1"/>
+        <w:spacing w:line="360" w:lineRule="auto"/>
+        <w:ind w:left="720"/>
+        <w:jc w:val="both"/>
+        <w:rPr>
+          <w:rFonts w:ascii="Arial" w:eastAsia="Arial" w:hAnsi="Arial" w:cs="Arial"/>
+          <w:sz w:val="22"/>
+          <w:szCs w:val="22"/>
+        </w:rPr>
+      </w:pPr>
+      <w:r>
+        <w:rPr>
+          <w:rFonts w:ascii="Arial" w:eastAsia="Arial" w:hAnsi="Arial" w:cs="Arial"/>
+          <w:sz w:val="22"/>
+          <w:szCs w:val="22"/>
+        </w:rPr>
+        <w:t>No caso específico deste projeto pretende-se trabalhar com um problema de localização que envolva as quatro decisões apresentadas acima.</w:t>
+      </w:r>
+    </w:p>
+    <w:p>
+      <w:pPr>
+        <w:pStyle w:val="Normal1"/>
+        <w:spacing w:line="360" w:lineRule="auto"/>
+        <w:ind w:left="720"/>
+        <w:jc w:val="both"/>
+        <w:rPr>
+          <w:rFonts w:ascii="Arial" w:eastAsia="Arial" w:hAnsi="Arial" w:cs="Arial"/>
+          <w:sz w:val="22"/>
+          <w:szCs w:val="22"/>
+        </w:rPr>
+      </w:pPr>
+      <w:r>
+        <w:rPr>
+          <w:rFonts w:ascii="Arial" w:eastAsia="Arial" w:hAnsi="Arial" w:cs="Arial"/>
+          <w:sz w:val="22"/>
+          <w:szCs w:val="22"/>
+        </w:rPr>
+        <w:t>Na maior parte dos casos, o problema da localização é resolvido tendo-se por objetivo a minimização de um índice que multiplica a distância percorrida pela quantidade de carga movimentada, ou então, pela minimização do custo logístico da operação.</w:t>
+      </w:r>
+    </w:p>
+    <w:p>
+      <w:pPr>
+        <w:pStyle w:val="Normal1"/>
+        <w:spacing w:line="360" w:lineRule="auto"/>
+        <w:ind w:left="720"/>
+        <w:jc w:val="both"/>
+        <w:rPr>
+          <w:rFonts w:ascii="Arial" w:eastAsia="Arial" w:hAnsi="Arial" w:cs="Arial"/>
+          <w:sz w:val="22"/>
+          <w:szCs w:val="22"/>
+        </w:rPr>
+      </w:pPr>
+      <w:r>
+        <w:rPr>
+          <w:rFonts w:ascii="Arial" w:eastAsia="Arial" w:hAnsi="Arial" w:cs="Arial"/>
+          <w:sz w:val="22"/>
+          <w:szCs w:val="22"/>
+        </w:rPr>
+        <w:t xml:space="preserve">Note-se que este é um problema de otimização combinatória, pois envolve uma grande quantidade de alternativas de solução (soluções viáveis), por isso, as técnicas de solução, em geral envolvem, </w:t>
+      </w:r>
+      <w:proofErr w:type="spellStart"/>
+      <w:r>
+        <w:rPr>
+          <w:rFonts w:ascii="Arial" w:eastAsia="Arial" w:hAnsi="Arial" w:cs="Arial"/>
+          <w:sz w:val="22"/>
+          <w:szCs w:val="22"/>
+        </w:rPr>
+        <w:t>metaheurísticas</w:t>
+      </w:r>
+      <w:proofErr w:type="spellEnd"/>
+      <w:r>
+        <w:rPr>
+          <w:rFonts w:ascii="Arial" w:eastAsia="Arial" w:hAnsi="Arial" w:cs="Arial"/>
+          <w:sz w:val="22"/>
+          <w:szCs w:val="22"/>
+        </w:rPr>
+        <w:t>, já que este é um problema NP-Difícil, e assim, problemas de grande porte não podem ser resolvidos por algoritmos exatos, pois o tempo computacional cresce exponencialmente.</w:t>
+      </w:r>
+    </w:p>
+    <w:p>
+      <w:pPr>
+        <w:pStyle w:val="Normal1"/>
+        <w:spacing w:line="360" w:lineRule="auto"/>
+        <w:ind w:left="720"/>
+        <w:jc w:val="both"/>
+        <w:rPr>
+          <w:rFonts w:ascii="Arial" w:eastAsia="Arial" w:hAnsi="Arial" w:cs="Arial"/>
+          <w:sz w:val="22"/>
+          <w:szCs w:val="22"/>
+        </w:rPr>
+      </w:pPr>
+      <w:r>
+        <w:rPr>
+          <w:rFonts w:ascii="Arial" w:eastAsia="Arial" w:hAnsi="Arial" w:cs="Arial"/>
+          <w:sz w:val="22"/>
+          <w:szCs w:val="22"/>
+        </w:rPr>
+        <w:t xml:space="preserve">Nesta pesquisa pretende-se trabalhar com uma abordagem de solução baseada em redes neurais o que não é uma abordagem tão comum, já que a maioria das soluções propostas para esse tipo de problema se baseia em </w:t>
+      </w:r>
+      <w:proofErr w:type="spellStart"/>
+      <w:r>
+        <w:rPr>
+          <w:rFonts w:ascii="Arial" w:eastAsia="Arial" w:hAnsi="Arial" w:cs="Arial"/>
+          <w:sz w:val="22"/>
+          <w:szCs w:val="22"/>
+        </w:rPr>
+        <w:t>metaheurísticas</w:t>
+      </w:r>
+      <w:proofErr w:type="spellEnd"/>
+      <w:r>
+        <w:rPr>
+          <w:rFonts w:ascii="Arial" w:eastAsia="Arial" w:hAnsi="Arial" w:cs="Arial"/>
+          <w:sz w:val="22"/>
+          <w:szCs w:val="22"/>
+        </w:rPr>
+        <w:t>. E na sequência, uma vez obtida a solução “ótima” do problema, propor uma apresentação gráfica para essa solução.</w:t>
+      </w:r>
+    </w:p>
+    <w:p>
+      <w:pPr>
+        <w:pStyle w:val="Normal1"/>
+        <w:spacing w:line="360" w:lineRule="auto"/>
+        <w:ind w:left="720"/>
+        <w:jc w:val="both"/>
+        <w:rPr>
+          <w:rFonts w:ascii="Arial" w:eastAsia="Arial" w:hAnsi="Arial" w:cs="Arial"/>
+          <w:sz w:val="22"/>
+          <w:szCs w:val="22"/>
+        </w:rPr>
+      </w:pPr>
+      <w:r>
+        <w:rPr>
+          <w:rFonts w:ascii="Arial" w:eastAsia="Arial" w:hAnsi="Arial" w:cs="Arial"/>
+          <w:sz w:val="22"/>
+          <w:szCs w:val="22"/>
+        </w:rPr>
+        <w:t>Assim, a questão que se coloca na pesquisa é:</w:t>
+      </w:r>
+    </w:p>
+    <w:p>
+      <w:pPr>
+        <w:pStyle w:val="Normal1"/>
+        <w:spacing w:line="360" w:lineRule="auto"/>
+        <w:ind w:left="720" w:right="424"/>
+        <w:jc w:val="both"/>
+        <w:rPr>
+          <w:rFonts w:ascii="Arial" w:eastAsia="Arial" w:hAnsi="Arial" w:cs="Arial"/>
+          <w:i/>
+          <w:sz w:val="22"/>
+          <w:szCs w:val="22"/>
+        </w:rPr>
+      </w:pPr>
+      <w:r>
+        <w:rPr>
+          <w:rFonts w:ascii="Arial" w:eastAsia="Arial" w:hAnsi="Arial" w:cs="Arial"/>
+          <w:sz w:val="22"/>
+          <w:szCs w:val="22"/>
+        </w:rPr>
+        <w:t>“</w:t>
+      </w:r>
+      <w:r>
+        <w:rPr>
+          <w:rFonts w:ascii="Arial" w:eastAsia="Arial" w:hAnsi="Arial" w:cs="Arial"/>
+          <w:i/>
+          <w:sz w:val="22"/>
+          <w:szCs w:val="22"/>
+        </w:rPr>
+        <w:t>como se comporta a solução de um problema da localização quando resolvido por uma rede neural artificial (RNA), quais as dificuldades e facilidades de implementação dessa técnica para solucionar esse tipo de problema, e como pode ser implementada uma apresentação gráfica da solução obtida por RNA?”</w:t>
+      </w:r>
+    </w:p>
+    <w:p>
+      <w:pPr>
+        <w:rPr>
+          <w:rFonts w:ascii="Arial" w:eastAsia="Arial" w:hAnsi="Arial" w:cs="Arial"/>
+        </w:rPr>
+      </w:pPr>
+      <w:r>
+        <w:rPr>
+          <w:rFonts w:ascii="Arial" w:eastAsia="Arial" w:hAnsi="Arial" w:cs="Arial"/>
+        </w:rPr>
+        <w:br w:type="page"/>
+      </w:r>
+    </w:p>
+    <w:p>
+      <w:pPr>
+        <w:pStyle w:val="Normal1"/>
+        <w:spacing w:line="360" w:lineRule="auto"/>
+        <w:ind w:left="284"/>
+        <w:jc w:val="both"/>
+        <w:rPr>
+          <w:rFonts w:ascii="Arial" w:eastAsia="Arial" w:hAnsi="Arial" w:cs="Arial"/>
+          <w:b/>
+          <w:sz w:val="22"/>
+          <w:szCs w:val="22"/>
+        </w:rPr>
+      </w:pPr>
+      <w:r>
+        <w:rPr>
+          <w:rFonts w:ascii="Arial" w:eastAsia="Arial" w:hAnsi="Arial" w:cs="Arial"/>
+          <w:b/>
+          <w:i/>
+          <w:sz w:val="22"/>
+          <w:szCs w:val="22"/>
+        </w:rPr>
+        <w:lastRenderedPageBreak/>
+        <w:t>1. 2 Justificativa</w:t>
+      </w:r>
+    </w:p>
+    <w:p>
+      <w:pPr>
+        <w:pStyle w:val="Normal1"/>
+        <w:spacing w:line="360" w:lineRule="auto"/>
+        <w:ind w:left="720"/>
+        <w:jc w:val="both"/>
+        <w:rPr>
+          <w:rFonts w:ascii="Arial" w:eastAsia="Arial" w:hAnsi="Arial" w:cs="Arial"/>
+          <w:sz w:val="22"/>
+          <w:szCs w:val="22"/>
+        </w:rPr>
+      </w:pPr>
+      <w:r>
+        <w:rPr>
+          <w:rFonts w:ascii="Arial" w:eastAsia="Arial" w:hAnsi="Arial" w:cs="Arial"/>
+          <w:sz w:val="22"/>
+          <w:szCs w:val="22"/>
+        </w:rPr>
+        <w:t xml:space="preserve">A importância do estudo de localizações é mostrada pelo grande número de aplicações que são encontradas em muitas áreas de atividade. O trabalho de </w:t>
+      </w:r>
+      <w:proofErr w:type="spellStart"/>
+      <w:r>
+        <w:rPr>
+          <w:rFonts w:ascii="Arial" w:eastAsia="Arial" w:hAnsi="Arial" w:cs="Arial"/>
+          <w:sz w:val="22"/>
+          <w:szCs w:val="22"/>
+        </w:rPr>
+        <w:t>Brandeau</w:t>
+      </w:r>
+      <w:proofErr w:type="spellEnd"/>
+      <w:r>
+        <w:rPr>
+          <w:rFonts w:ascii="Arial" w:eastAsia="Arial" w:hAnsi="Arial" w:cs="Arial"/>
+          <w:sz w:val="22"/>
+          <w:szCs w:val="22"/>
+        </w:rPr>
+        <w:t xml:space="preserve"> e Chiu (1989) ilustra essa aplicabilidade, com uma pesquisa em que mostra uma grande relação de aplicações, nas áreas privada e pública. Exemplos da área privada são: depósitos e centros de produção; terminais de transporte e centros logísticos de distribuição de carga; plantas industriais; redes de comunicações; centrais elétricas; centrais de táxi. Na área pública tem-se: centrais de veículos de emergência (ambulâncias, bombeiros, etc.); centros de serviços públicos em geral, tais como: centros de saúde, bancos de sangue, centrais de tratamento de lixo, centrais de tratamento de água; localização de bairros residenciais e até mesmo, instalações de defesa.</w:t>
+      </w:r>
+    </w:p>
+    <w:p>
+      <w:pPr>
+        <w:pStyle w:val="Normal1"/>
+        <w:spacing w:line="360" w:lineRule="auto"/>
+        <w:ind w:left="720"/>
+        <w:jc w:val="both"/>
+        <w:rPr>
+          <w:rFonts w:ascii="Arial" w:eastAsia="Arial" w:hAnsi="Arial" w:cs="Arial"/>
+          <w:sz w:val="22"/>
+          <w:szCs w:val="22"/>
+        </w:rPr>
+      </w:pPr>
+      <w:proofErr w:type="spellStart"/>
+      <w:r>
+        <w:rPr>
+          <w:rFonts w:ascii="Arial" w:eastAsia="Arial" w:hAnsi="Arial" w:cs="Arial"/>
+          <w:sz w:val="22"/>
+          <w:szCs w:val="22"/>
+        </w:rPr>
+        <w:t>Crainic</w:t>
+      </w:r>
+      <w:proofErr w:type="spellEnd"/>
+      <w:r>
+        <w:rPr>
+          <w:rFonts w:ascii="Arial" w:eastAsia="Arial" w:hAnsi="Arial" w:cs="Arial"/>
+          <w:sz w:val="22"/>
+          <w:szCs w:val="22"/>
+        </w:rPr>
+        <w:t xml:space="preserve"> e </w:t>
+      </w:r>
+      <w:proofErr w:type="spellStart"/>
+      <w:r>
+        <w:rPr>
+          <w:rFonts w:ascii="Arial" w:eastAsia="Arial" w:hAnsi="Arial" w:cs="Arial"/>
+          <w:sz w:val="22"/>
+          <w:szCs w:val="22"/>
+        </w:rPr>
+        <w:t>Laporte</w:t>
+      </w:r>
+      <w:proofErr w:type="spellEnd"/>
+      <w:r>
+        <w:rPr>
+          <w:rFonts w:ascii="Arial" w:eastAsia="Arial" w:hAnsi="Arial" w:cs="Arial"/>
+          <w:sz w:val="22"/>
+          <w:szCs w:val="22"/>
+        </w:rPr>
+        <w:t xml:space="preserve"> (1997) mostram a importância estratégica da localização esclarecendo que as decisões estratégicas determinam, na verdade, o desenvolvimento geral das políticas de uma empresa e formatam de modo abrangente as estratégias operacionais do sistema sobre um relativamente longo horizonte de tempo e, dentre estas decisões estratégicas, está a localização de instalações.</w:t>
+      </w:r>
+    </w:p>
+    <w:p>
+      <w:pPr>
+        <w:pStyle w:val="Normal1"/>
+        <w:spacing w:line="360" w:lineRule="auto"/>
+        <w:ind w:left="720"/>
+        <w:jc w:val="both"/>
+        <w:rPr>
+          <w:rFonts w:ascii="Arial" w:eastAsia="Arial" w:hAnsi="Arial" w:cs="Arial"/>
+          <w:sz w:val="22"/>
+          <w:szCs w:val="22"/>
+        </w:rPr>
+      </w:pPr>
+      <w:r>
+        <w:rPr>
+          <w:rFonts w:ascii="Arial" w:eastAsia="Arial" w:hAnsi="Arial" w:cs="Arial"/>
+          <w:sz w:val="22"/>
+          <w:szCs w:val="22"/>
+        </w:rPr>
+        <w:t xml:space="preserve">Owen e </w:t>
+      </w:r>
+      <w:proofErr w:type="spellStart"/>
+      <w:r>
+        <w:rPr>
+          <w:rFonts w:ascii="Arial" w:eastAsia="Arial" w:hAnsi="Arial" w:cs="Arial"/>
+          <w:sz w:val="22"/>
+          <w:szCs w:val="22"/>
+        </w:rPr>
+        <w:t>Daskin</w:t>
+      </w:r>
+      <w:proofErr w:type="spellEnd"/>
+      <w:r>
+        <w:rPr>
+          <w:rFonts w:ascii="Arial" w:eastAsia="Arial" w:hAnsi="Arial" w:cs="Arial"/>
+          <w:sz w:val="22"/>
+          <w:szCs w:val="22"/>
+        </w:rPr>
+        <w:t xml:space="preserve"> (1998) afirmam que a localização de instalações é um aspecto estratégico crítico em uma grande variedade de atividades públicas e privadas e acrescentam ainda, que a decisão sobre uma nova instalação é tipicamente um projeto sensível ao tempo e ao custo. Localizações de instalações são definidas para permanecer em operação por um longo tempo. É assim, portanto, decisão estratégica vital.</w:t>
+      </w:r>
+    </w:p>
+    <w:p>
+      <w:pPr>
+        <w:pStyle w:val="Normal1"/>
+        <w:spacing w:line="360" w:lineRule="auto"/>
+        <w:ind w:left="720"/>
+        <w:jc w:val="both"/>
+        <w:rPr>
+          <w:rFonts w:ascii="Arial" w:eastAsia="Arial" w:hAnsi="Arial" w:cs="Arial"/>
+          <w:sz w:val="22"/>
+          <w:szCs w:val="22"/>
+        </w:rPr>
+      </w:pPr>
+      <w:proofErr w:type="spellStart"/>
+      <w:r>
+        <w:rPr>
+          <w:rFonts w:ascii="Arial" w:eastAsia="Arial" w:hAnsi="Arial" w:cs="Arial"/>
+          <w:sz w:val="22"/>
+          <w:szCs w:val="22"/>
+        </w:rPr>
+        <w:t>Ballou</w:t>
+      </w:r>
+      <w:proofErr w:type="spellEnd"/>
+      <w:r>
+        <w:rPr>
+          <w:rFonts w:ascii="Arial" w:eastAsia="Arial" w:hAnsi="Arial" w:cs="Arial"/>
+          <w:sz w:val="22"/>
+          <w:szCs w:val="22"/>
+        </w:rPr>
+        <w:t xml:space="preserve"> (2006) afirma que a localização de instalações pode ser considerada como o mais importante problema de planejamento logístico estratégico em </w:t>
+      </w:r>
+      <w:proofErr w:type="gramStart"/>
+      <w:r>
+        <w:rPr>
+          <w:rFonts w:ascii="Arial" w:eastAsia="Arial" w:hAnsi="Arial" w:cs="Arial"/>
+          <w:sz w:val="22"/>
+          <w:szCs w:val="22"/>
+        </w:rPr>
+        <w:t>um grande número de</w:t>
+      </w:r>
+      <w:proofErr w:type="gramEnd"/>
+      <w:r>
+        <w:rPr>
+          <w:rFonts w:ascii="Arial" w:eastAsia="Arial" w:hAnsi="Arial" w:cs="Arial"/>
+          <w:sz w:val="22"/>
+          <w:szCs w:val="22"/>
+        </w:rPr>
+        <w:t xml:space="preserve"> empresas. É esta decisão que estabelece as condições para a seleção apropriada e a boa administração dos serviços de transporte e dos níveis de estoque.</w:t>
+      </w:r>
+    </w:p>
+    <w:p>
+      <w:pPr>
+        <w:pStyle w:val="Normal1"/>
+        <w:spacing w:line="360" w:lineRule="auto"/>
+        <w:ind w:left="720"/>
+        <w:jc w:val="both"/>
+        <w:rPr>
+          <w:rFonts w:ascii="Arial" w:eastAsia="Arial" w:hAnsi="Arial" w:cs="Arial"/>
+          <w:sz w:val="22"/>
+          <w:szCs w:val="22"/>
+        </w:rPr>
+      </w:pPr>
+      <w:r>
+        <w:rPr>
+          <w:rFonts w:ascii="Arial" w:eastAsia="Arial" w:hAnsi="Arial" w:cs="Arial"/>
+          <w:sz w:val="22"/>
+          <w:szCs w:val="22"/>
+        </w:rPr>
+        <w:t>A importância da questão é, assim, bem reconhecida na literatura.</w:t>
+      </w:r>
+    </w:p>
+    <w:p>
+      <w:pPr>
+        <w:pStyle w:val="Normal1"/>
+        <w:spacing w:line="360" w:lineRule="auto"/>
+        <w:ind w:left="720"/>
+        <w:jc w:val="both"/>
+        <w:rPr>
+          <w:rFonts w:ascii="Arial" w:eastAsia="Arial" w:hAnsi="Arial" w:cs="Arial"/>
+          <w:sz w:val="22"/>
+          <w:szCs w:val="22"/>
+        </w:rPr>
+      </w:pPr>
+      <w:r>
+        <w:rPr>
+          <w:rFonts w:ascii="Arial" w:eastAsia="Arial" w:hAnsi="Arial" w:cs="Arial"/>
+          <w:sz w:val="22"/>
+          <w:szCs w:val="22"/>
+        </w:rPr>
+        <w:t>Sobre as abordagens de solução, os trabalhos mostram que na grande maioria dos casos a solução não se dá por técnicas de Inteligência Artificial, apesar de ser esta uma das áreas que mais cresce em computação (</w:t>
+      </w:r>
+      <w:proofErr w:type="spellStart"/>
+      <w:r>
+        <w:rPr>
+          <w:rFonts w:ascii="Arial" w:eastAsia="Arial" w:hAnsi="Arial" w:cs="Arial"/>
+          <w:sz w:val="22"/>
+          <w:szCs w:val="22"/>
+        </w:rPr>
+        <w:t>Vallim</w:t>
+      </w:r>
+      <w:proofErr w:type="spellEnd"/>
+      <w:r>
+        <w:rPr>
+          <w:rFonts w:ascii="Arial" w:eastAsia="Arial" w:hAnsi="Arial" w:cs="Arial"/>
+          <w:sz w:val="22"/>
+          <w:szCs w:val="22"/>
+        </w:rPr>
+        <w:t xml:space="preserve"> Filho, 2004).</w:t>
+      </w:r>
+    </w:p>
+    <w:p>
+      <w:pPr>
+        <w:pStyle w:val="Normal1"/>
+        <w:spacing w:line="360" w:lineRule="auto"/>
+        <w:ind w:left="720"/>
+        <w:jc w:val="both"/>
+        <w:rPr>
+          <w:rFonts w:ascii="Arial" w:eastAsia="Arial" w:hAnsi="Arial" w:cs="Arial"/>
+          <w:sz w:val="22"/>
+          <w:szCs w:val="22"/>
+        </w:rPr>
+      </w:pPr>
+      <w:r>
+        <w:rPr>
+          <w:rFonts w:ascii="Arial" w:eastAsia="Arial" w:hAnsi="Arial" w:cs="Arial"/>
+          <w:sz w:val="22"/>
+          <w:szCs w:val="22"/>
+        </w:rPr>
+        <w:t>Tratar assim o problema com uma abordagem diferenciada, em particular, com técnicas de uma área (Inteligência Artificial) com grande destaque e crescimento no momento, pode trazer contribuições importantes para essa área do conhecimento.</w:t>
+      </w:r>
+    </w:p>
+    <w:p>
+      <w:pPr>
+        <w:pStyle w:val="Normal1"/>
+        <w:spacing w:line="360" w:lineRule="auto"/>
+        <w:ind w:left="284"/>
+        <w:jc w:val="both"/>
+        <w:rPr>
+          <w:rFonts w:ascii="Arial" w:eastAsia="Arial" w:hAnsi="Arial" w:cs="Arial"/>
+          <w:sz w:val="22"/>
+          <w:szCs w:val="22"/>
+        </w:rPr>
+      </w:pPr>
+    </w:p>
+    <w:p>
+      <w:pPr>
+        <w:pStyle w:val="Normal1"/>
+        <w:spacing w:line="360" w:lineRule="auto"/>
+        <w:ind w:left="284"/>
+        <w:jc w:val="both"/>
+        <w:rPr>
+          <w:rFonts w:ascii="Arial" w:eastAsia="Arial" w:hAnsi="Arial" w:cs="Arial"/>
+          <w:b/>
+          <w:sz w:val="22"/>
+          <w:szCs w:val="22"/>
+        </w:rPr>
+      </w:pPr>
+    </w:p>
+    <w:p>
+      <w:pPr>
+        <w:pStyle w:val="Normal1"/>
+        <w:spacing w:line="360" w:lineRule="auto"/>
+        <w:ind w:left="284"/>
+        <w:jc w:val="both"/>
+        <w:rPr>
+          <w:rFonts w:ascii="Arial" w:eastAsia="Arial" w:hAnsi="Arial" w:cs="Arial"/>
+          <w:b/>
+          <w:i/>
+          <w:sz w:val="22"/>
+          <w:szCs w:val="22"/>
+        </w:rPr>
+      </w:pPr>
+      <w:r>
+        <w:rPr>
+          <w:rFonts w:ascii="Arial" w:eastAsia="Arial" w:hAnsi="Arial" w:cs="Arial"/>
+          <w:b/>
+          <w:i/>
+          <w:sz w:val="22"/>
+          <w:szCs w:val="22"/>
+        </w:rPr>
+        <w:t>1. 3 Objetivo</w:t>
+      </w:r>
+    </w:p>
+    <w:p>
+      <w:pPr>
+        <w:pStyle w:val="Normal1"/>
+        <w:spacing w:line="360" w:lineRule="auto"/>
+        <w:ind w:left="720"/>
+        <w:jc w:val="both"/>
+        <w:rPr>
+          <w:rFonts w:ascii="Arial" w:eastAsia="Arial" w:hAnsi="Arial" w:cs="Arial"/>
+          <w:sz w:val="22"/>
+          <w:szCs w:val="22"/>
+        </w:rPr>
+      </w:pPr>
+      <w:r>
+        <w:rPr>
+          <w:rFonts w:ascii="Arial" w:eastAsia="Arial" w:hAnsi="Arial" w:cs="Arial"/>
+          <w:sz w:val="22"/>
+          <w:szCs w:val="22"/>
+        </w:rPr>
+        <w:lastRenderedPageBreak/>
+        <w:t>O objetivo geral deste projeto é o desenvolvimento de um conjunto de experimentos para estudar o comportamento das soluções geradas para diferentes instâncias de um problema de localização.</w:t>
+      </w:r>
+    </w:p>
+    <w:p>
+      <w:pPr>
+        <w:pStyle w:val="Normal1"/>
+        <w:spacing w:line="360" w:lineRule="auto"/>
+        <w:ind w:left="720"/>
+        <w:jc w:val="both"/>
+        <w:rPr>
+          <w:rFonts w:ascii="Arial" w:eastAsia="Arial" w:hAnsi="Arial" w:cs="Arial"/>
+          <w:sz w:val="22"/>
+          <w:szCs w:val="22"/>
+        </w:rPr>
+      </w:pPr>
+      <w:r>
+        <w:rPr>
+          <w:rFonts w:ascii="Arial" w:eastAsia="Arial" w:hAnsi="Arial" w:cs="Arial"/>
+          <w:sz w:val="22"/>
+          <w:szCs w:val="22"/>
+        </w:rPr>
+        <w:t>A ideia básica da pesquisa é testar um tipo de solução com pouca utilização na literatura, que é a abordagem por RNA.</w:t>
+      </w:r>
+    </w:p>
+    <w:p>
+      <w:pPr>
+        <w:pStyle w:val="Normal1"/>
+        <w:spacing w:line="360" w:lineRule="auto"/>
+        <w:ind w:left="720"/>
+        <w:jc w:val="both"/>
+        <w:rPr>
+          <w:rFonts w:ascii="Arial" w:eastAsia="Arial" w:hAnsi="Arial" w:cs="Arial"/>
+          <w:sz w:val="22"/>
+          <w:szCs w:val="22"/>
+        </w:rPr>
+      </w:pPr>
+      <w:r>
+        <w:rPr>
+          <w:rFonts w:ascii="Arial" w:eastAsia="Arial" w:hAnsi="Arial" w:cs="Arial"/>
+          <w:sz w:val="22"/>
+          <w:szCs w:val="22"/>
+        </w:rPr>
+        <w:t>Em termos de objetivos específicos, pretende-se:</w:t>
+      </w:r>
+    </w:p>
+    <w:p>
+      <w:pPr>
+        <w:pStyle w:val="Normal1"/>
+        <w:spacing w:line="360" w:lineRule="auto"/>
+        <w:ind w:left="720"/>
+        <w:jc w:val="both"/>
+        <w:rPr>
+          <w:rFonts w:ascii="Arial" w:eastAsia="Arial" w:hAnsi="Arial" w:cs="Arial"/>
+          <w:sz w:val="22"/>
+          <w:szCs w:val="22"/>
+        </w:rPr>
+      </w:pPr>
+      <w:r>
+        <w:rPr>
+          <w:rFonts w:ascii="Arial" w:eastAsia="Arial" w:hAnsi="Arial" w:cs="Arial"/>
+          <w:sz w:val="22"/>
+          <w:szCs w:val="22"/>
+        </w:rPr>
+        <w:t>. Desenvolver experimentos com diferentes instâncias utilizando-se bases de dados clássicas;</w:t>
+      </w:r>
+    </w:p>
+    <w:p>
+      <w:pPr>
+        <w:pStyle w:val="Normal1"/>
+        <w:spacing w:line="360" w:lineRule="auto"/>
+        <w:ind w:left="720"/>
+        <w:jc w:val="both"/>
+        <w:rPr>
+          <w:rFonts w:ascii="Arial" w:eastAsia="Arial" w:hAnsi="Arial" w:cs="Arial"/>
+          <w:sz w:val="22"/>
+          <w:szCs w:val="22"/>
+        </w:rPr>
+      </w:pPr>
+      <w:r>
+        <w:rPr>
+          <w:rFonts w:ascii="Arial" w:eastAsia="Arial" w:hAnsi="Arial" w:cs="Arial"/>
+          <w:sz w:val="22"/>
+          <w:szCs w:val="22"/>
+        </w:rPr>
+        <w:t>. ajustar e treinar um algoritmo de otimização baseado em Redes Neurais Artificiais (RNA) para solução do problema da localização;</w:t>
+      </w:r>
+    </w:p>
+    <w:p>
+      <w:pPr>
+        <w:pStyle w:val="Normal1"/>
+        <w:spacing w:line="360" w:lineRule="auto"/>
+        <w:ind w:left="720"/>
+        <w:jc w:val="both"/>
+        <w:rPr>
+          <w:rFonts w:ascii="Arial" w:eastAsia="Arial" w:hAnsi="Arial" w:cs="Arial"/>
+          <w:sz w:val="22"/>
+          <w:szCs w:val="22"/>
+        </w:rPr>
+      </w:pPr>
+      <w:r>
+        <w:rPr>
+          <w:rFonts w:ascii="Arial" w:eastAsia="Arial" w:hAnsi="Arial" w:cs="Arial"/>
+          <w:sz w:val="22"/>
+          <w:szCs w:val="22"/>
+        </w:rPr>
+        <w:t>. comparar as soluções obtidas por meio de visualizações e análises estatísticas com apoio de uma biblioteca gráfica.</w:t>
+      </w:r>
+    </w:p>
+    <w:p>
+      <w:pPr>
+        <w:pStyle w:val="Normal1"/>
+        <w:spacing w:line="360" w:lineRule="auto"/>
+        <w:ind w:left="720"/>
+        <w:jc w:val="both"/>
+        <w:rPr>
+          <w:rFonts w:ascii="Arial" w:eastAsia="Arial" w:hAnsi="Arial" w:cs="Arial"/>
+          <w:sz w:val="22"/>
+          <w:szCs w:val="22"/>
+        </w:rPr>
+      </w:pPr>
+      <w:r>
+        <w:rPr>
+          <w:rFonts w:ascii="Arial" w:eastAsia="Arial" w:hAnsi="Arial" w:cs="Arial"/>
+          <w:sz w:val="22"/>
+          <w:szCs w:val="22"/>
+        </w:rPr>
+        <w:t>Em termos de ferramentas, pretende-se trabalhar com a linguagem R (</w:t>
+      </w:r>
+      <w:proofErr w:type="spellStart"/>
+      <w:r>
+        <w:rPr>
+          <w:rFonts w:ascii="Arial" w:eastAsia="Arial" w:hAnsi="Arial" w:cs="Arial"/>
+          <w:sz w:val="22"/>
+          <w:szCs w:val="22"/>
+        </w:rPr>
+        <w:t>Venables</w:t>
+      </w:r>
+      <w:proofErr w:type="spellEnd"/>
+      <w:r>
+        <w:rPr>
+          <w:rFonts w:ascii="Arial" w:eastAsia="Arial" w:hAnsi="Arial" w:cs="Arial"/>
+          <w:sz w:val="22"/>
+          <w:szCs w:val="22"/>
+        </w:rPr>
+        <w:t xml:space="preserve"> et al., 2016) e sua biblioteca gráfica R </w:t>
+      </w:r>
+      <w:proofErr w:type="spellStart"/>
+      <w:r>
+        <w:rPr>
+          <w:rFonts w:ascii="Arial" w:eastAsia="Arial" w:hAnsi="Arial" w:cs="Arial"/>
+          <w:sz w:val="22"/>
+          <w:szCs w:val="22"/>
+        </w:rPr>
+        <w:t>Shiny</w:t>
+      </w:r>
+      <w:proofErr w:type="spellEnd"/>
+      <w:r>
+        <w:rPr>
+          <w:rFonts w:ascii="Arial" w:eastAsia="Arial" w:hAnsi="Arial" w:cs="Arial"/>
+          <w:sz w:val="22"/>
+          <w:szCs w:val="22"/>
+        </w:rPr>
+        <w:t>. Durante a pesquisa será avaliada a viabilidade e necessidade de uso do Python e de seu ambiente computacional, com suas bibliotecas matemáticas, como mais uma alternativa, para implementação do algoritmo de RNA.</w:t>
+      </w:r>
+    </w:p>
+    <w:p>
+      <w:pPr>
+        <w:pStyle w:val="3ra"/>
+        <w:spacing w:before="0"/>
+        <w:ind w:left="720"/>
+        <w:rPr>
+          <w:rFonts w:eastAsia="Arial" w:cs="Arial"/>
         </w:rPr>
       </w:pPr>
     </w:p>
@@ -2313,7 +3722,16 @@
           <w:sz w:val="22"/>
           <w:szCs w:val="22"/>
         </w:rPr>
-        <w:t>, na verdade, não é um método pronto para solucionar um problema. Estes métodos se constituem, na verdade, em “princípios gerais de busca organizados em estratégias gerais “, não podendo assim, ser considerados como algoritmos, mas sim realmente como métodos ou então como meta-algoritmos (</w:t>
+        <w:t xml:space="preserve">, na verdade, não é um método pronto para solucionar um problema. </w:t>
+      </w:r>
+      <w:r>
+        <w:rPr>
+          <w:rFonts w:ascii="Arial" w:eastAsia="Arial" w:hAnsi="Arial" w:cs="Arial"/>
+          <w:sz w:val="22"/>
+          <w:szCs w:val="22"/>
+        </w:rPr>
+        <w:lastRenderedPageBreak/>
+        <w:t>Estes métodos se constituem, na verdade, em “princípios gerais de busca organizados em estratégias gerais “, não podendo assim, ser considerados como algoritmos, mas sim realmente como métodos ou então como meta-algoritmos (</w:t>
       </w:r>
       <w:proofErr w:type="spellStart"/>
       <w:r>
@@ -2387,16 +3805,7 @@
           <w:sz w:val="22"/>
           <w:szCs w:val="22"/>
         </w:rPr>
-        <w:t xml:space="preserve">São algoritmos aproximados que incorporam mecanismos para evitar confinamento </w:t>
-      </w:r>
-      <w:r>
-        <w:rPr>
-          <w:rFonts w:ascii="Arial" w:eastAsia="Arial" w:hAnsi="Arial" w:cs="Arial"/>
-          <w:sz w:val="22"/>
-          <w:szCs w:val="22"/>
-        </w:rPr>
-        <w:lastRenderedPageBreak/>
-        <w:t xml:space="preserve">em </w:t>
+        <w:t xml:space="preserve">São algoritmos aproximados que incorporam mecanismos para evitar confinamento em </w:t>
       </w:r>
       <w:proofErr w:type="spellStart"/>
       <w:r>
@@ -3385,6 +4794,7 @@
           <w:sz w:val="22"/>
           <w:szCs w:val="22"/>
         </w:rPr>
+        <w:lastRenderedPageBreak/>
         <w:t xml:space="preserve">Bell (2003) desenvolveu uma pesquisa para construir um modelo para fornecer respostas sobre a melhor forma de reposição de inventários de munições da Força Aérea dos EUA necessários para futuros conflitos para uma variedade de cenários de demanda. </w:t>
       </w:r>
       <w:proofErr w:type="spellStart"/>
@@ -3403,16 +4813,7 @@
           <w:sz w:val="22"/>
           <w:szCs w:val="22"/>
         </w:rPr>
-        <w:t xml:space="preserve"> e Galvão (2000) desenvolveram uma análise estatística do SA aplicado ao conhecido problema da p-mediana, em que a mediana é a localização da instalação, a fim de identificar o desempenho da técnica. Eles testaram um conjunto de problemas, executando cada problema com no máximo cem fluxos diferentes de </w:t>
-      </w:r>
-      <w:r>
-        <w:rPr>
-          <w:rFonts w:ascii="Arial" w:eastAsia="Arial" w:hAnsi="Arial" w:cs="Arial"/>
-          <w:sz w:val="22"/>
-          <w:szCs w:val="22"/>
-        </w:rPr>
-        <w:lastRenderedPageBreak/>
-        <w:t xml:space="preserve">números aleatórios, o que é necessário para aplicar a </w:t>
+        <w:t xml:space="preserve"> e Galvão (2000) desenvolveram uma análise estatística do SA aplicado ao conhecido problema da p-mediana, em que a mediana é a localização da instalação, a fim de identificar o desempenho da técnica. Eles testaram um conjunto de problemas, executando cada problema com no máximo cem fluxos diferentes de números aleatórios, o que é necessário para aplicar a </w:t>
       </w:r>
       <w:proofErr w:type="spellStart"/>
       <w:r>
@@ -3622,6 +5023,154 @@
         </w:rPr>
         <w:t xml:space="preserve"> – SOM).</w:t>
       </w:r>
+    </w:p>
+    <w:p>
+      <w:pPr>
+        <w:pStyle w:val="Normal1"/>
+        <w:spacing w:line="360" w:lineRule="auto"/>
+        <w:ind w:left="720"/>
+        <w:jc w:val="both"/>
+        <w:rPr>
+          <w:rFonts w:ascii="Arial" w:eastAsia="Arial" w:hAnsi="Arial" w:cs="Arial"/>
+          <w:sz w:val="22"/>
+          <w:szCs w:val="22"/>
+        </w:rPr>
+      </w:pPr>
+      <w:r>
+        <w:rPr>
+          <w:rFonts w:ascii="Arial" w:eastAsia="Arial" w:hAnsi="Arial" w:cs="Arial"/>
+          <w:sz w:val="22"/>
+          <w:szCs w:val="22"/>
+        </w:rPr>
+        <w:t>Os mapas auto-organizáveis foram foco</w:t>
+      </w:r>
+      <w:r>
+        <w:rPr>
+          <w:rFonts w:ascii="Arial" w:eastAsia="Arial" w:hAnsi="Arial" w:cs="Arial"/>
+          <w:sz w:val="22"/>
+          <w:szCs w:val="22"/>
+        </w:rPr>
+        <w:t xml:space="preserve"> </w:t>
+      </w:r>
+      <w:r>
+        <w:rPr>
+          <w:rFonts w:ascii="Arial" w:eastAsia="Arial" w:hAnsi="Arial" w:cs="Arial"/>
+          <w:sz w:val="22"/>
+          <w:szCs w:val="22"/>
+        </w:rPr>
+        <w:t xml:space="preserve">de </w:t>
+      </w:r>
+      <w:proofErr w:type="spellStart"/>
+      <w:r>
+        <w:rPr>
+          <w:rFonts w:ascii="Arial" w:eastAsia="Arial" w:hAnsi="Arial" w:cs="Arial"/>
+          <w:sz w:val="22"/>
+          <w:szCs w:val="22"/>
+        </w:rPr>
+        <w:t>Teuvo</w:t>
+      </w:r>
+      <w:proofErr w:type="spellEnd"/>
+      <w:r>
+        <w:rPr>
+          <w:rFonts w:ascii="Arial" w:eastAsia="Arial" w:hAnsi="Arial" w:cs="Arial"/>
+          <w:sz w:val="22"/>
+          <w:szCs w:val="22"/>
+        </w:rPr>
+        <w:t xml:space="preserve"> </w:t>
+      </w:r>
+      <w:proofErr w:type="spellStart"/>
+      <w:r>
+        <w:rPr>
+          <w:rFonts w:ascii="Arial" w:eastAsia="Arial" w:hAnsi="Arial" w:cs="Arial"/>
+          <w:sz w:val="22"/>
+          <w:szCs w:val="22"/>
+        </w:rPr>
+        <w:t>Kohonen</w:t>
+      </w:r>
+      <w:proofErr w:type="spellEnd"/>
+      <w:r>
+        <w:rPr>
+          <w:rFonts w:ascii="Arial" w:eastAsia="Arial" w:hAnsi="Arial" w:cs="Arial"/>
+          <w:sz w:val="22"/>
+          <w:szCs w:val="22"/>
+        </w:rPr>
+        <w:t xml:space="preserve"> em seu estudo na década de 1980</w:t>
+      </w:r>
+      <w:r>
+        <w:rPr>
+          <w:rFonts w:ascii="Arial" w:eastAsia="Arial" w:hAnsi="Arial" w:cs="Arial"/>
+          <w:sz w:val="22"/>
+          <w:szCs w:val="22"/>
+        </w:rPr>
+        <w:t xml:space="preserve"> e são baseados sobretudo no princípio da formação de mapas de unidades cerebrais (</w:t>
+      </w:r>
+      <w:proofErr w:type="spellStart"/>
+      <w:r>
+        <w:rPr>
+          <w:rFonts w:ascii="Arial" w:eastAsia="Arial" w:hAnsi="Arial" w:cs="Arial"/>
+          <w:sz w:val="22"/>
+          <w:szCs w:val="22"/>
+        </w:rPr>
+        <w:t>neurôinios</w:t>
+      </w:r>
+      <w:proofErr w:type="spellEnd"/>
+      <w:r>
+        <w:rPr>
+          <w:rFonts w:ascii="Arial" w:eastAsia="Arial" w:hAnsi="Arial" w:cs="Arial"/>
+          <w:sz w:val="22"/>
+          <w:szCs w:val="22"/>
+        </w:rPr>
+        <w:t xml:space="preserve">), como apontado por Leandro Augusto (2016). De forma auto-organizada, estabelecem uma ordenação espacial que permite representar informação. </w:t>
+      </w:r>
+      <w:r>
+        <w:rPr>
+          <w:rFonts w:ascii="Arial" w:eastAsia="Arial" w:hAnsi="Arial" w:cs="Arial"/>
+          <w:sz w:val="22"/>
+          <w:szCs w:val="22"/>
+        </w:rPr>
+        <w:t xml:space="preserve">A arquitetura é representada por duas camadas: uma composta por neurônios sensoriais sendo responsável pela entrada de dados e pelos estímulos enviados para a </w:t>
+      </w:r>
+      <w:r>
+        <w:rPr>
+          <w:rFonts w:ascii="Arial" w:eastAsia="Arial" w:hAnsi="Arial" w:cs="Arial"/>
+          <w:sz w:val="22"/>
+          <w:szCs w:val="22"/>
+        </w:rPr>
+        <w:t>rede neural.</w:t>
+      </w:r>
+      <w:r>
+        <w:rPr>
+          <w:rFonts w:ascii="Arial" w:eastAsia="Arial" w:hAnsi="Arial" w:cs="Arial"/>
+          <w:sz w:val="22"/>
+          <w:szCs w:val="22"/>
+        </w:rPr>
+        <w:t xml:space="preserve"> </w:t>
+      </w:r>
+    </w:p>
+    <w:p>
+      <w:pPr>
+        <w:pStyle w:val="Normal1"/>
+        <w:spacing w:line="360" w:lineRule="auto"/>
+        <w:jc w:val="both"/>
+        <w:rPr>
+          <w:rFonts w:ascii="Arial" w:eastAsia="Arial" w:hAnsi="Arial" w:cs="Arial"/>
+          <w:sz w:val="22"/>
+          <w:szCs w:val="22"/>
+        </w:rPr>
+      </w:pPr>
+    </w:p>
+    <w:p>
+      <w:pPr>
+        <w:pStyle w:val="Normal1"/>
+        <w:spacing w:line="360" w:lineRule="auto"/>
+        <w:ind w:left="720"/>
+        <w:jc w:val="both"/>
+        <w:rPr>
+          <w:rFonts w:ascii="Arial" w:eastAsia="Arial" w:hAnsi="Arial" w:cs="Arial"/>
+          <w:sz w:val="22"/>
+          <w:szCs w:val="22"/>
+        </w:rPr>
+      </w:pPr>
     </w:p>
     <w:p>
       <w:pPr>
@@ -3736,7 +5285,16 @@
           <w:sz w:val="22"/>
           <w:szCs w:val="22"/>
         </w:rPr>
-        <w:t xml:space="preserve"> desenvolver um modelo computacional. Sobre os meios a utilizar no estudo, </w:t>
+        <w:t xml:space="preserve"> </w:t>
+      </w:r>
+      <w:r>
+        <w:rPr>
+          <w:rFonts w:ascii="Arial" w:eastAsia="Arial" w:hAnsi="Arial" w:cs="Arial"/>
+          <w:sz w:val="22"/>
+          <w:szCs w:val="22"/>
+        </w:rPr>
+        <w:lastRenderedPageBreak/>
+        <w:t xml:space="preserve">desenvolver um modelo computacional. Sobre os meios a utilizar no estudo, </w:t>
       </w:r>
       <w:r>
         <w:rPr>
@@ -3856,55 +5414,129 @@
           <w:sz w:val="22"/>
           <w:szCs w:val="22"/>
         </w:rPr>
-        <w:t xml:space="preserve">Foram feitos testes com duas bases de dados diferentes contendo cidades </w:t>
-      </w:r>
-      <w:r>
-        <w:rPr>
-          <w:rFonts w:ascii="Arial" w:eastAsia="Arial" w:hAnsi="Arial" w:cs="Arial"/>
-          <w:sz w:val="22"/>
-          <w:szCs w:val="22"/>
-        </w:rPr>
-        <w:t xml:space="preserve">dos Estados Unidos e do Brasil </w:t>
-      </w:r>
-      <w:r>
-        <w:rPr>
-          <w:rFonts w:ascii="Arial" w:eastAsia="Arial" w:hAnsi="Arial" w:cs="Arial"/>
-          <w:sz w:val="22"/>
-          <w:szCs w:val="22"/>
-        </w:rPr>
-        <w:t>com sua latitude, longitude e população. Foi escolhida uma amostra</w:t>
-      </w:r>
-      <w:r>
-        <w:rPr>
-          <w:rFonts w:ascii="Arial" w:eastAsia="Arial" w:hAnsi="Arial" w:cs="Arial"/>
-          <w:sz w:val="22"/>
-          <w:szCs w:val="22"/>
-        </w:rPr>
-        <w:t xml:space="preserve"> utilizando as cidades de apenas um estado para o caso dos Estados Unidos </w:t>
-      </w:r>
-      <w:r>
-        <w:rPr>
-          <w:rFonts w:ascii="Arial" w:eastAsia="Arial" w:hAnsi="Arial" w:cs="Arial"/>
-          <w:sz w:val="22"/>
-          <w:szCs w:val="22"/>
-        </w:rPr>
-        <w:t xml:space="preserve"> </w:t>
-      </w:r>
-      <w:r>
-        <w:rPr>
-          <w:rFonts w:ascii="Arial" w:eastAsia="Arial" w:hAnsi="Arial" w:cs="Arial"/>
-          <w:sz w:val="22"/>
-          <w:szCs w:val="22"/>
-        </w:rPr>
-        <w:t xml:space="preserve"> e as cidades do nordeste e do sudeste no caso do Brasil, isso </w:t>
-      </w:r>
-      <w:r>
-        <w:rPr>
-          <w:rFonts w:ascii="Arial" w:eastAsia="Arial" w:hAnsi="Arial" w:cs="Arial"/>
-          <w:sz w:val="22"/>
-          <w:szCs w:val="22"/>
-        </w:rPr>
-        <w:t>para que o algoritmo fosse testado em uma situação logística mais real possível.</w:t>
+        <w:t>Foram feitos testes com duas bases de dados diferentes</w:t>
+      </w:r>
+      <w:r>
+        <w:rPr>
+          <w:rFonts w:ascii="Arial" w:eastAsia="Arial" w:hAnsi="Arial" w:cs="Arial"/>
+          <w:sz w:val="22"/>
+          <w:szCs w:val="22"/>
+        </w:rPr>
+        <w:t xml:space="preserve">, uma </w:t>
+      </w:r>
+      <w:r>
+        <w:rPr>
+          <w:rFonts w:ascii="Arial" w:eastAsia="Arial" w:hAnsi="Arial" w:cs="Arial"/>
+          <w:sz w:val="22"/>
+          <w:szCs w:val="22"/>
+        </w:rPr>
+        <w:t xml:space="preserve">contendo </w:t>
+      </w:r>
+      <w:r>
+        <w:rPr>
+          <w:rFonts w:ascii="Arial" w:eastAsia="Arial" w:hAnsi="Arial" w:cs="Arial"/>
+          <w:sz w:val="22"/>
+          <w:szCs w:val="22"/>
+        </w:rPr>
+        <w:t xml:space="preserve">as </w:t>
+      </w:r>
+      <w:r>
+        <w:rPr>
+          <w:rFonts w:ascii="Arial" w:eastAsia="Arial" w:hAnsi="Arial" w:cs="Arial"/>
+          <w:sz w:val="22"/>
+          <w:szCs w:val="22"/>
+        </w:rPr>
+        <w:t xml:space="preserve">cidades </w:t>
+      </w:r>
+      <w:r>
+        <w:rPr>
+          <w:rFonts w:ascii="Arial" w:eastAsia="Arial" w:hAnsi="Arial" w:cs="Arial"/>
+          <w:sz w:val="22"/>
+          <w:szCs w:val="22"/>
+        </w:rPr>
+        <w:t>dos Estados Unidos e</w:t>
+      </w:r>
+      <w:r>
+        <w:rPr>
+          <w:rFonts w:ascii="Arial" w:eastAsia="Arial" w:hAnsi="Arial" w:cs="Arial"/>
+          <w:sz w:val="22"/>
+          <w:szCs w:val="22"/>
+        </w:rPr>
+        <w:t xml:space="preserve"> a outra as cidades</w:t>
+      </w:r>
+      <w:r>
+        <w:rPr>
+          <w:rFonts w:ascii="Arial" w:eastAsia="Arial" w:hAnsi="Arial" w:cs="Arial"/>
+          <w:sz w:val="22"/>
+          <w:szCs w:val="22"/>
+        </w:rPr>
+        <w:t xml:space="preserve"> do Brasil</w:t>
+      </w:r>
+      <w:r>
+        <w:rPr>
+          <w:rFonts w:ascii="Arial" w:eastAsia="Arial" w:hAnsi="Arial" w:cs="Arial"/>
+          <w:sz w:val="22"/>
+          <w:szCs w:val="22"/>
+        </w:rPr>
+        <w:t>,</w:t>
+      </w:r>
+      <w:r>
+        <w:rPr>
+          <w:rFonts w:ascii="Arial" w:eastAsia="Arial" w:hAnsi="Arial" w:cs="Arial"/>
+          <w:sz w:val="22"/>
+          <w:szCs w:val="22"/>
+        </w:rPr>
+        <w:t xml:space="preserve"> </w:t>
+      </w:r>
+      <w:r>
+        <w:rPr>
+          <w:rFonts w:ascii="Arial" w:eastAsia="Arial" w:hAnsi="Arial" w:cs="Arial"/>
+          <w:sz w:val="22"/>
+          <w:szCs w:val="22"/>
+        </w:rPr>
+        <w:t xml:space="preserve">com sua latitude, longitude e população. </w:t>
+      </w:r>
+      <w:r>
+        <w:rPr>
+          <w:rFonts w:ascii="Arial" w:eastAsia="Arial" w:hAnsi="Arial" w:cs="Arial"/>
+          <w:sz w:val="22"/>
+          <w:szCs w:val="22"/>
+        </w:rPr>
+        <w:t xml:space="preserve">Foi escolhida uma amostra dos </w:t>
+      </w:r>
+      <w:proofErr w:type="spellStart"/>
+      <w:r>
+        <w:rPr>
+          <w:rFonts w:ascii="Arial" w:eastAsia="Arial" w:hAnsi="Arial" w:cs="Arial"/>
+          <w:sz w:val="22"/>
+          <w:szCs w:val="22"/>
+        </w:rPr>
+        <w:t>datasets</w:t>
+      </w:r>
+      <w:proofErr w:type="spellEnd"/>
+      <w:r>
+        <w:rPr>
+          <w:rFonts w:ascii="Arial" w:eastAsia="Arial" w:hAnsi="Arial" w:cs="Arial"/>
+          <w:sz w:val="22"/>
+          <w:szCs w:val="22"/>
+        </w:rPr>
+        <w:t xml:space="preserve"> para que</w:t>
+      </w:r>
+      <w:r>
+        <w:rPr>
+          <w:rFonts w:ascii="Arial" w:eastAsia="Arial" w:hAnsi="Arial" w:cs="Arial"/>
+          <w:sz w:val="22"/>
+          <w:szCs w:val="22"/>
+        </w:rPr>
+        <w:t xml:space="preserve"> </w:t>
+      </w:r>
+      <w:r>
+        <w:rPr>
+          <w:rFonts w:ascii="Arial" w:eastAsia="Arial" w:hAnsi="Arial" w:cs="Arial"/>
+          <w:sz w:val="22"/>
+          <w:szCs w:val="22"/>
+        </w:rPr>
+        <w:t xml:space="preserve">o estudo fosse direcionado a uma situação mais real a um problema de logística, sendo que para os Estados Unidos, utilizamos os dados das cidades do Estado de Delaware, e para o Brasil, escolhemos as cidades da região Sudeste e Nordeste. </w:t>
       </w:r>
     </w:p>
     <w:p>
@@ -4018,55 +5650,23 @@
           <w:sz w:val="22"/>
           <w:szCs w:val="22"/>
         </w:rPr>
-        <w:t xml:space="preserve"> especializada para trabalhos com estatística e de ciência de dados</w:t>
-      </w:r>
-      <w:r>
-        <w:rPr>
-          <w:rFonts w:ascii="Arial" w:eastAsia="Arial" w:hAnsi="Arial" w:cs="Arial"/>
-          <w:sz w:val="22"/>
-          <w:szCs w:val="22"/>
-        </w:rPr>
-        <w:t>,</w:t>
-      </w:r>
-      <w:r>
-        <w:rPr>
-          <w:rFonts w:ascii="Arial" w:eastAsia="Arial" w:hAnsi="Arial" w:cs="Arial"/>
-          <w:sz w:val="22"/>
-          <w:szCs w:val="22"/>
-        </w:rPr>
-        <w:t xml:space="preserve"> e</w:t>
-      </w:r>
-      <w:r>
-        <w:rPr>
-          <w:rFonts w:ascii="Arial" w:eastAsia="Arial" w:hAnsi="Arial" w:cs="Arial"/>
-          <w:sz w:val="22"/>
-          <w:szCs w:val="22"/>
-        </w:rPr>
-        <w:t xml:space="preserve"> a</w:t>
-      </w:r>
-      <w:r>
-        <w:rPr>
-          <w:rFonts w:ascii="Arial" w:eastAsia="Arial" w:hAnsi="Arial" w:cs="Arial"/>
-          <w:sz w:val="22"/>
-          <w:szCs w:val="22"/>
-        </w:rPr>
-        <w:t>s</w:t>
-      </w:r>
-      <w:r>
-        <w:rPr>
-          <w:rFonts w:ascii="Arial" w:eastAsia="Arial" w:hAnsi="Arial" w:cs="Arial"/>
-          <w:sz w:val="22"/>
-          <w:szCs w:val="22"/>
-        </w:rPr>
-        <w:t xml:space="preserve"> biblioteca</w:t>
-      </w:r>
-      <w:r>
-        <w:rPr>
-          <w:rFonts w:ascii="Arial" w:eastAsia="Arial" w:hAnsi="Arial" w:cs="Arial"/>
-          <w:sz w:val="22"/>
-          <w:szCs w:val="22"/>
-        </w:rPr>
-        <w:t xml:space="preserve">s </w:t>
+        <w:t xml:space="preserve"> especializada para trabalhos com estatística e de ciência de dados e</w:t>
+      </w:r>
+      <w:r>
+        <w:rPr>
+          <w:rFonts w:ascii="Arial" w:eastAsia="Arial" w:hAnsi="Arial" w:cs="Arial"/>
+          <w:sz w:val="22"/>
+          <w:szCs w:val="22"/>
+        </w:rPr>
+        <w:t xml:space="preserve"> a biblioteca</w:t>
+      </w:r>
+      <w:r>
+        <w:rPr>
+          <w:rFonts w:ascii="Arial" w:eastAsia="Arial" w:hAnsi="Arial" w:cs="Arial"/>
+          <w:sz w:val="22"/>
+          <w:szCs w:val="22"/>
+        </w:rPr>
+        <w:t xml:space="preserve"> </w:t>
       </w:r>
       <w:r>
         <w:rPr>
@@ -4122,16 +5722,7 @@
           <w:sz w:val="22"/>
           <w:szCs w:val="22"/>
         </w:rPr>
-        <w:t xml:space="preserve">por Redes Neurais, </w:t>
-      </w:r>
-      <w:r>
-        <w:rPr>
-          <w:rFonts w:ascii="Arial" w:eastAsia="Arial" w:hAnsi="Arial" w:cs="Arial"/>
-          <w:sz w:val="22"/>
-          <w:szCs w:val="22"/>
-        </w:rPr>
-        <w:lastRenderedPageBreak/>
-        <w:t>em R</w:t>
+        <w:t>por Redes Neurais, em R</w:t>
       </w:r>
       <w:r>
         <w:rPr>
@@ -4157,7 +5748,7 @@
           <w:sz w:val="22"/>
           <w:szCs w:val="22"/>
         </w:rPr>
-        <w:t xml:space="preserve">, e a biblioteca </w:t>
+        <w:t xml:space="preserve">, a biblioteca </w:t>
       </w:r>
       <w:proofErr w:type="spellStart"/>
       <w:r>
@@ -4183,7 +5774,117 @@
           <w:sz w:val="22"/>
           <w:szCs w:val="22"/>
         </w:rPr>
-        <w:t>. Proceder à leitura da solução pelo R-</w:t>
+        <w:t xml:space="preserve">, </w:t>
+      </w:r>
+      <w:r>
+        <w:rPr>
+          <w:rFonts w:ascii="Arial" w:eastAsia="Arial" w:hAnsi="Arial" w:cs="Arial"/>
+          <w:sz w:val="22"/>
+          <w:szCs w:val="22"/>
+        </w:rPr>
+        <w:t xml:space="preserve"> a biblioteca </w:t>
+      </w:r>
+      <w:proofErr w:type="spellStart"/>
+      <w:r>
+        <w:rPr>
+          <w:rFonts w:ascii="Arial" w:eastAsia="Arial" w:hAnsi="Arial" w:cs="Arial"/>
+          <w:sz w:val="22"/>
+          <w:szCs w:val="22"/>
+        </w:rPr>
+        <w:t>pracma</w:t>
+      </w:r>
+      <w:proofErr w:type="spellEnd"/>
+      <w:r>
+        <w:rPr>
+          <w:rFonts w:ascii="Arial" w:eastAsia="Arial" w:hAnsi="Arial" w:cs="Arial"/>
+          <w:sz w:val="22"/>
+          <w:szCs w:val="22"/>
+        </w:rPr>
+        <w:t xml:space="preserve"> para </w:t>
+      </w:r>
+      <w:r>
+        <w:rPr>
+          <w:rFonts w:ascii="Arial" w:eastAsia="Arial" w:hAnsi="Arial" w:cs="Arial"/>
+          <w:sz w:val="22"/>
+          <w:szCs w:val="22"/>
+        </w:rPr>
+        <w:t>realizar</w:t>
+      </w:r>
+      <w:r>
+        <w:rPr>
+          <w:rFonts w:ascii="Arial" w:eastAsia="Arial" w:hAnsi="Arial" w:cs="Arial"/>
+          <w:sz w:val="22"/>
+          <w:szCs w:val="22"/>
+        </w:rPr>
+        <w:t xml:space="preserve"> o cálculo de distâncias utilizando coordenadas</w:t>
+      </w:r>
+      <w:r>
+        <w:rPr>
+          <w:rFonts w:ascii="Arial" w:eastAsia="Arial" w:hAnsi="Arial" w:cs="Arial"/>
+          <w:sz w:val="22"/>
+          <w:szCs w:val="22"/>
+        </w:rPr>
+        <w:t xml:space="preserve"> e as bibliotecas </w:t>
+      </w:r>
+      <w:proofErr w:type="spellStart"/>
+      <w:r>
+        <w:rPr>
+          <w:rFonts w:ascii="Arial" w:eastAsia="Arial" w:hAnsi="Arial" w:cs="Arial"/>
+          <w:sz w:val="22"/>
+          <w:szCs w:val="22"/>
+        </w:rPr>
+        <w:t>ompr</w:t>
+      </w:r>
+      <w:proofErr w:type="spellEnd"/>
+      <w:r>
+        <w:rPr>
+          <w:rFonts w:ascii="Arial" w:eastAsia="Arial" w:hAnsi="Arial" w:cs="Arial"/>
+          <w:sz w:val="22"/>
+          <w:szCs w:val="22"/>
+        </w:rPr>
+        <w:t xml:space="preserve"> e </w:t>
+      </w:r>
+      <w:proofErr w:type="spellStart"/>
+      <w:r>
+        <w:rPr>
+          <w:rFonts w:ascii="Arial" w:eastAsia="Arial" w:hAnsi="Arial" w:cs="Arial"/>
+          <w:sz w:val="22"/>
+          <w:szCs w:val="22"/>
+        </w:rPr>
+        <w:t>magrittr</w:t>
+      </w:r>
+      <w:proofErr w:type="spellEnd"/>
+      <w:r>
+        <w:rPr>
+          <w:rFonts w:ascii="Arial" w:eastAsia="Arial" w:hAnsi="Arial" w:cs="Arial"/>
+          <w:sz w:val="22"/>
+          <w:szCs w:val="22"/>
+        </w:rPr>
+        <w:t xml:space="preserve"> para a construção do modelo matemático de programação linear</w:t>
+      </w:r>
+      <w:r>
+        <w:rPr>
+          <w:rFonts w:ascii="Arial" w:eastAsia="Arial" w:hAnsi="Arial" w:cs="Arial"/>
+          <w:sz w:val="22"/>
+          <w:szCs w:val="22"/>
+        </w:rPr>
+        <w:t>. Procede</w:t>
+      </w:r>
+      <w:r>
+        <w:rPr>
+          <w:rFonts w:ascii="Arial" w:eastAsia="Arial" w:hAnsi="Arial" w:cs="Arial"/>
+          <w:sz w:val="22"/>
+          <w:szCs w:val="22"/>
+        </w:rPr>
+        <w:t>mos</w:t>
+      </w:r>
+      <w:r>
+        <w:rPr>
+          <w:rFonts w:ascii="Arial" w:eastAsia="Arial" w:hAnsi="Arial" w:cs="Arial"/>
+          <w:sz w:val="22"/>
+          <w:szCs w:val="22"/>
+        </w:rPr>
+        <w:t xml:space="preserve"> à leitura da solução pelo R-</w:t>
       </w:r>
       <w:proofErr w:type="spellStart"/>
       <w:r>
@@ -4218,43 +5919,157 @@
       </w:pPr>
       <w:r>
         <w:rPr>
-          <w:noProof/>
-        </w:rPr>
-        <w:drawing>
-          <wp:inline distT="0" distB="0" distL="0" distR="0" wp14:anchorId="7C345DDB" wp14:editId="00018A35">
-            <wp:extent cx="4457700" cy="2113121"/>
-            <wp:effectExtent l="0" t="0" r="0" b="1905"/>
-            <wp:docPr id="1" name="Imagem 1"/>
-            <wp:cNvGraphicFramePr>
-              <a:graphicFrameLocks xmlns:a="http://schemas.openxmlformats.org/drawingml/2006/main" noChangeAspect="1"/>
-            </wp:cNvGraphicFramePr>
-            <a:graphic xmlns:a="http://schemas.openxmlformats.org/drawingml/2006/main">
-              <a:graphicData uri="http://schemas.openxmlformats.org/drawingml/2006/picture">
-                <pic:pic xmlns:pic="http://schemas.openxmlformats.org/drawingml/2006/picture">
-                  <pic:nvPicPr>
-                    <pic:cNvPr id="1" name=""/>
-                    <pic:cNvPicPr/>
-                  </pic:nvPicPr>
-                  <pic:blipFill>
-                    <a:blip r:embed="rId7"/>
-                    <a:stretch>
-                      <a:fillRect/>
-                    </a:stretch>
-                  </pic:blipFill>
-                  <pic:spPr>
-                    <a:xfrm>
-                      <a:off x="0" y="0"/>
-                      <a:ext cx="4580929" cy="2171536"/>
-                    </a:xfrm>
-                    <a:prstGeom prst="rect">
-                      <a:avLst/>
-                    </a:prstGeom>
-                  </pic:spPr>
-                </pic:pic>
-              </a:graphicData>
-            </a:graphic>
-          </wp:inline>
-        </w:drawing>
+          <w:rFonts w:ascii="Arial" w:eastAsia="Arial" w:hAnsi="Arial" w:cs="Arial"/>
+          <w:sz w:val="22"/>
+          <w:szCs w:val="22"/>
+        </w:rPr>
+        <w:t>I</w:t>
+      </w:r>
+      <w:r>
+        <w:rPr>
+          <w:rFonts w:ascii="Arial" w:eastAsia="Arial" w:hAnsi="Arial" w:cs="Arial"/>
+          <w:sz w:val="22"/>
+          <w:szCs w:val="22"/>
+        </w:rPr>
+        <w:t xml:space="preserve">mportamos as bibliotecas usadas para a criação da grade e do modelo SOM, e para a normalização de dados. </w:t>
+      </w:r>
+      <w:r>
+        <w:rPr>
+          <w:rFonts w:ascii="Arial" w:eastAsia="Arial" w:hAnsi="Arial" w:cs="Arial"/>
+          <w:sz w:val="22"/>
+          <w:szCs w:val="22"/>
+        </w:rPr>
+        <w:t>Guardamos</w:t>
+      </w:r>
+      <w:r>
+        <w:rPr>
+          <w:rFonts w:ascii="Arial" w:eastAsia="Arial" w:hAnsi="Arial" w:cs="Arial"/>
+          <w:sz w:val="22"/>
+          <w:szCs w:val="22"/>
+        </w:rPr>
+        <w:t xml:space="preserve"> a função </w:t>
+      </w:r>
+      <w:proofErr w:type="gramStart"/>
+      <w:r>
+        <w:rPr>
+          <w:rFonts w:ascii="Arial" w:eastAsia="Arial" w:hAnsi="Arial" w:cs="Arial"/>
+          <w:sz w:val="22"/>
+          <w:szCs w:val="22"/>
+        </w:rPr>
+        <w:t>som(</w:t>
+      </w:r>
+      <w:proofErr w:type="gramEnd"/>
+      <w:r>
+        <w:rPr>
+          <w:rFonts w:ascii="Arial" w:eastAsia="Arial" w:hAnsi="Arial" w:cs="Arial"/>
+          <w:sz w:val="22"/>
+          <w:szCs w:val="22"/>
+        </w:rPr>
+        <w:t xml:space="preserve">) da biblioteca </w:t>
+      </w:r>
+      <w:proofErr w:type="spellStart"/>
+      <w:r>
+        <w:rPr>
+          <w:rFonts w:ascii="Arial" w:eastAsia="Arial" w:hAnsi="Arial" w:cs="Arial"/>
+          <w:sz w:val="22"/>
+          <w:szCs w:val="22"/>
+        </w:rPr>
+        <w:t>kohonen</w:t>
+      </w:r>
+      <w:proofErr w:type="spellEnd"/>
+      <w:r>
+        <w:rPr>
+          <w:rFonts w:ascii="Arial" w:eastAsia="Arial" w:hAnsi="Arial" w:cs="Arial"/>
+          <w:sz w:val="22"/>
+          <w:szCs w:val="22"/>
+        </w:rPr>
+        <w:t xml:space="preserve"> em uma variável</w:t>
+      </w:r>
+      <w:r>
+        <w:rPr>
+          <w:rFonts w:ascii="Arial" w:eastAsia="Arial" w:hAnsi="Arial" w:cs="Arial"/>
+          <w:sz w:val="22"/>
+          <w:szCs w:val="22"/>
+        </w:rPr>
+        <w:t xml:space="preserve"> de nome </w:t>
+      </w:r>
+      <w:proofErr w:type="spellStart"/>
+      <w:r>
+        <w:rPr>
+          <w:rFonts w:ascii="Arial" w:eastAsia="Arial" w:hAnsi="Arial" w:cs="Arial"/>
+          <w:sz w:val="22"/>
+          <w:szCs w:val="22"/>
+        </w:rPr>
+        <w:t>somFunc</w:t>
+      </w:r>
+      <w:proofErr w:type="spellEnd"/>
+      <w:r>
+        <w:rPr>
+          <w:rFonts w:ascii="Arial" w:eastAsia="Arial" w:hAnsi="Arial" w:cs="Arial"/>
+          <w:sz w:val="22"/>
+          <w:szCs w:val="22"/>
+        </w:rPr>
+        <w:t>()</w:t>
+      </w:r>
+      <w:r>
+        <w:rPr>
+          <w:rFonts w:ascii="Arial" w:eastAsia="Arial" w:hAnsi="Arial" w:cs="Arial"/>
+          <w:sz w:val="22"/>
+          <w:szCs w:val="22"/>
+        </w:rPr>
+        <w:t xml:space="preserve">, pois a biblioteca RSNNS também possui uma função com mesmo nome, e </w:t>
+      </w:r>
+      <w:r>
+        <w:rPr>
+          <w:rFonts w:ascii="Arial" w:eastAsia="Arial" w:hAnsi="Arial" w:cs="Arial"/>
+          <w:sz w:val="22"/>
+          <w:szCs w:val="22"/>
+        </w:rPr>
+        <w:t>ao importa-la</w:t>
+      </w:r>
+      <w:r>
+        <w:rPr>
+          <w:rFonts w:ascii="Arial" w:eastAsia="Arial" w:hAnsi="Arial" w:cs="Arial"/>
+          <w:sz w:val="22"/>
+          <w:szCs w:val="22"/>
+        </w:rPr>
+        <w:t xml:space="preserve">, o R </w:t>
+      </w:r>
+      <w:proofErr w:type="spellStart"/>
+      <w:r>
+        <w:rPr>
+          <w:rFonts w:ascii="Arial" w:eastAsia="Arial" w:hAnsi="Arial" w:cs="Arial"/>
+          <w:sz w:val="22"/>
+          <w:szCs w:val="22"/>
+        </w:rPr>
+        <w:t>studio</w:t>
+      </w:r>
+      <w:proofErr w:type="spellEnd"/>
+      <w:r>
+        <w:rPr>
+          <w:rFonts w:ascii="Arial" w:eastAsia="Arial" w:hAnsi="Arial" w:cs="Arial"/>
+          <w:sz w:val="22"/>
+          <w:szCs w:val="22"/>
+        </w:rPr>
+        <w:t xml:space="preserve"> sobrescreve a função de </w:t>
+      </w:r>
+      <w:proofErr w:type="spellStart"/>
+      <w:r>
+        <w:rPr>
+          <w:rFonts w:ascii="Arial" w:eastAsia="Arial" w:hAnsi="Arial" w:cs="Arial"/>
+          <w:sz w:val="22"/>
+          <w:szCs w:val="22"/>
+        </w:rPr>
+        <w:t>kohonen</w:t>
+      </w:r>
+      <w:proofErr w:type="spellEnd"/>
+      <w:r>
+        <w:rPr>
+          <w:rFonts w:ascii="Arial" w:eastAsia="Arial" w:hAnsi="Arial" w:cs="Arial"/>
+          <w:sz w:val="22"/>
+          <w:szCs w:val="22"/>
+        </w:rPr>
+        <w:t>.</w:t>
       </w:r>
     </w:p>
     <w:p>
@@ -4269,6 +6084,221 @@
           <w:szCs w:val="22"/>
         </w:rPr>
       </w:pPr>
+      <w:r>
+        <w:rPr>
+          <w:rFonts w:ascii="Arial" w:eastAsia="Arial" w:hAnsi="Arial" w:cs="Arial"/>
+          <w:sz w:val="22"/>
+          <w:szCs w:val="22"/>
+        </w:rPr>
+        <w:t>A seguir, i</w:t>
+      </w:r>
+      <w:r>
+        <w:rPr>
+          <w:rFonts w:ascii="Arial" w:eastAsia="Arial" w:hAnsi="Arial" w:cs="Arial"/>
+          <w:sz w:val="22"/>
+          <w:szCs w:val="22"/>
+        </w:rPr>
+        <w:t xml:space="preserve">mportamos a base de dados que está no formato </w:t>
+      </w:r>
+      <w:proofErr w:type="spellStart"/>
+      <w:r>
+        <w:rPr>
+          <w:rFonts w:ascii="Arial" w:eastAsia="Arial" w:hAnsi="Arial" w:cs="Arial"/>
+          <w:sz w:val="22"/>
+          <w:szCs w:val="22"/>
+        </w:rPr>
+        <w:t>csv</w:t>
+      </w:r>
+      <w:proofErr w:type="spellEnd"/>
+      <w:r>
+        <w:rPr>
+          <w:rFonts w:ascii="Arial" w:eastAsia="Arial" w:hAnsi="Arial" w:cs="Arial"/>
+          <w:sz w:val="22"/>
+          <w:szCs w:val="22"/>
+        </w:rPr>
+        <w:t xml:space="preserve"> para o ambiente do algoritmo,</w:t>
+      </w:r>
+      <w:r>
+        <w:rPr>
+          <w:rFonts w:ascii="Arial" w:eastAsia="Arial" w:hAnsi="Arial" w:cs="Arial"/>
+          <w:sz w:val="22"/>
+          <w:szCs w:val="22"/>
+        </w:rPr>
+        <w:t xml:space="preserve"> reunimos as cidades desejadas para o estudo e extraímos delas as variáveis de latitude, longitude e população para normalizarmos os dado</w:t>
+      </w:r>
+      <w:r>
+        <w:rPr>
+          <w:rFonts w:ascii="Arial" w:eastAsia="Arial" w:hAnsi="Arial" w:cs="Arial"/>
+          <w:sz w:val="22"/>
+          <w:szCs w:val="22"/>
+        </w:rPr>
+        <w:t>s</w:t>
+      </w:r>
+      <w:r>
+        <w:rPr>
+          <w:rFonts w:ascii="Arial" w:eastAsia="Arial" w:hAnsi="Arial" w:cs="Arial"/>
+          <w:sz w:val="22"/>
+          <w:szCs w:val="22"/>
+        </w:rPr>
+        <w:t xml:space="preserve">, os guardando em um data frame </w:t>
+      </w:r>
+      <w:proofErr w:type="spellStart"/>
+      <w:r>
+        <w:rPr>
+          <w:rFonts w:ascii="Arial" w:eastAsia="Arial" w:hAnsi="Arial" w:cs="Arial"/>
+          <w:i/>
+          <w:iCs/>
+          <w:sz w:val="22"/>
+          <w:szCs w:val="22"/>
+        </w:rPr>
+        <w:t>data_train_matrix</w:t>
+      </w:r>
+      <w:proofErr w:type="spellEnd"/>
+      <w:r>
+        <w:rPr>
+          <w:rFonts w:ascii="Arial" w:eastAsia="Arial" w:hAnsi="Arial" w:cs="Arial"/>
+          <w:sz w:val="22"/>
+          <w:szCs w:val="22"/>
+        </w:rPr>
+        <w:t xml:space="preserve">. Então criamos a </w:t>
+      </w:r>
+      <w:r>
+        <w:rPr>
+          <w:rFonts w:ascii="Arial" w:eastAsia="Arial" w:hAnsi="Arial" w:cs="Arial"/>
+          <w:sz w:val="22"/>
+          <w:szCs w:val="22"/>
+        </w:rPr>
+        <w:t>grade</w:t>
+      </w:r>
+      <w:r>
+        <w:rPr>
+          <w:rFonts w:ascii="Arial" w:eastAsia="Arial" w:hAnsi="Arial" w:cs="Arial"/>
+          <w:sz w:val="22"/>
+          <w:szCs w:val="22"/>
+        </w:rPr>
+        <w:t xml:space="preserve"> </w:t>
+      </w:r>
+      <w:r>
+        <w:rPr>
+          <w:rFonts w:ascii="Arial" w:eastAsia="Arial" w:hAnsi="Arial" w:cs="Arial"/>
+          <w:sz w:val="22"/>
+          <w:szCs w:val="22"/>
+        </w:rPr>
+        <w:t xml:space="preserve">do tipo hexagonal de </w:t>
+      </w:r>
+      <w:r>
+        <w:rPr>
+          <w:rFonts w:ascii="Arial" w:eastAsia="Arial" w:hAnsi="Arial" w:cs="Arial"/>
+          <w:sz w:val="22"/>
+          <w:szCs w:val="22"/>
+        </w:rPr>
+        <w:t>dimensões</w:t>
+      </w:r>
+      <w:r>
+        <w:rPr>
+          <w:rFonts w:ascii="Arial" w:eastAsia="Arial" w:hAnsi="Arial" w:cs="Arial"/>
+          <w:sz w:val="22"/>
+          <w:szCs w:val="22"/>
+        </w:rPr>
+        <w:t xml:space="preserve"> 3x4. O modelo som é criado a seguir, utilizando a função da biblioteca </w:t>
+      </w:r>
+      <w:proofErr w:type="spellStart"/>
+      <w:r>
+        <w:rPr>
+          <w:rFonts w:ascii="Arial" w:eastAsia="Arial" w:hAnsi="Arial" w:cs="Arial"/>
+          <w:sz w:val="22"/>
+          <w:szCs w:val="22"/>
+        </w:rPr>
+        <w:t>kohonen</w:t>
+      </w:r>
+      <w:proofErr w:type="spellEnd"/>
+      <w:r>
+        <w:rPr>
+          <w:rFonts w:ascii="Arial" w:eastAsia="Arial" w:hAnsi="Arial" w:cs="Arial"/>
+          <w:sz w:val="22"/>
+          <w:szCs w:val="22"/>
+        </w:rPr>
+        <w:t xml:space="preserve"> </w:t>
+      </w:r>
+      <w:proofErr w:type="gramStart"/>
+      <w:r>
+        <w:rPr>
+          <w:rFonts w:ascii="Arial" w:eastAsia="Arial" w:hAnsi="Arial" w:cs="Arial"/>
+          <w:i/>
+          <w:iCs/>
+          <w:sz w:val="22"/>
+          <w:szCs w:val="22"/>
+        </w:rPr>
+        <w:t>som(</w:t>
+      </w:r>
+      <w:proofErr w:type="gramEnd"/>
+      <w:r>
+        <w:rPr>
+          <w:rFonts w:ascii="Arial" w:eastAsia="Arial" w:hAnsi="Arial" w:cs="Arial"/>
+          <w:i/>
+          <w:iCs/>
+          <w:sz w:val="22"/>
+          <w:szCs w:val="22"/>
+        </w:rPr>
+        <w:t>)</w:t>
+      </w:r>
+      <w:r>
+        <w:rPr>
+          <w:rFonts w:ascii="Arial" w:eastAsia="Arial" w:hAnsi="Arial" w:cs="Arial"/>
+          <w:sz w:val="22"/>
+          <w:szCs w:val="22"/>
+        </w:rPr>
+        <w:t xml:space="preserve">, que renomeamos para </w:t>
+      </w:r>
+      <w:proofErr w:type="spellStart"/>
+      <w:r>
+        <w:rPr>
+          <w:rFonts w:ascii="Arial" w:eastAsia="Arial" w:hAnsi="Arial" w:cs="Arial"/>
+          <w:i/>
+          <w:iCs/>
+          <w:sz w:val="22"/>
+          <w:szCs w:val="22"/>
+        </w:rPr>
+        <w:t>somFunc</w:t>
+      </w:r>
+      <w:proofErr w:type="spellEnd"/>
+      <w:r>
+        <w:rPr>
+          <w:rFonts w:ascii="Arial" w:eastAsia="Arial" w:hAnsi="Arial" w:cs="Arial"/>
+          <w:i/>
+          <w:iCs/>
+          <w:sz w:val="22"/>
+          <w:szCs w:val="22"/>
+        </w:rPr>
+        <w:t>().</w:t>
+      </w:r>
+      <w:r>
+        <w:rPr>
+          <w:rFonts w:ascii="Arial" w:eastAsia="Arial" w:hAnsi="Arial" w:cs="Arial"/>
+          <w:sz w:val="22"/>
+          <w:szCs w:val="22"/>
+        </w:rPr>
+        <w:t xml:space="preserve"> Passamos como parâmetro para a função: a base de dados já normalizada, a grade criada no passo anterior, o número de iterações realizadas, a taxa de aprendizado que deixamos com o valor padrão, o argumento </w:t>
+      </w:r>
+      <w:proofErr w:type="spellStart"/>
+      <w:r>
+        <w:rPr>
+          <w:rFonts w:ascii="Arial" w:eastAsia="Arial" w:hAnsi="Arial" w:cs="Arial"/>
+          <w:sz w:val="22"/>
+          <w:szCs w:val="22"/>
+        </w:rPr>
+        <w:lastRenderedPageBreak/>
+        <w:t>keep.data</w:t>
+      </w:r>
+      <w:proofErr w:type="spellEnd"/>
+      <w:r>
+        <w:rPr>
+          <w:rFonts w:ascii="Arial" w:eastAsia="Arial" w:hAnsi="Arial" w:cs="Arial"/>
+          <w:sz w:val="22"/>
+          <w:szCs w:val="22"/>
+        </w:rPr>
+        <w:t>, que armazena as informações do modelo, e o raio.</w:t>
+      </w:r>
     </w:p>
     <w:p>
       <w:pPr>
@@ -4288,250 +6318,814 @@
           <w:sz w:val="22"/>
           <w:szCs w:val="22"/>
         </w:rPr>
-        <w:t>Para este desenvolvimento deverão ser seguidas as etapas abaixo:</w:t>
+        <w:t>Depois da criação do modelo SOM, é possível verificar os valores que os neurônios</w:t>
+      </w:r>
+      <w:r>
+        <w:rPr>
+          <w:rFonts w:ascii="Arial" w:eastAsia="Arial" w:hAnsi="Arial" w:cs="Arial"/>
+          <w:sz w:val="22"/>
+          <w:szCs w:val="22"/>
+        </w:rPr>
+        <w:t xml:space="preserve"> </w:t>
+      </w:r>
+      <w:r>
+        <w:rPr>
+          <w:rFonts w:ascii="Arial" w:eastAsia="Arial" w:hAnsi="Arial" w:cs="Arial"/>
+          <w:sz w:val="22"/>
+          <w:szCs w:val="22"/>
+        </w:rPr>
+        <w:t>adotam ao se organizar</w:t>
+      </w:r>
+      <w:r>
+        <w:rPr>
+          <w:rFonts w:ascii="Arial" w:eastAsia="Arial" w:hAnsi="Arial" w:cs="Arial"/>
+          <w:sz w:val="22"/>
+          <w:szCs w:val="22"/>
+        </w:rPr>
+        <w:t xml:space="preserve"> como centroides</w:t>
+      </w:r>
+      <w:r>
+        <w:rPr>
+          <w:rFonts w:ascii="Arial" w:eastAsia="Arial" w:hAnsi="Arial" w:cs="Arial"/>
+          <w:sz w:val="22"/>
+          <w:szCs w:val="22"/>
+        </w:rPr>
+        <w:t xml:space="preserve"> no modelo por meio do componente </w:t>
+      </w:r>
+      <w:proofErr w:type="spellStart"/>
+      <w:r>
+        <w:rPr>
+          <w:rFonts w:ascii="Arial" w:eastAsia="Arial" w:hAnsi="Arial" w:cs="Arial"/>
+          <w:i/>
+          <w:iCs/>
+          <w:sz w:val="22"/>
+          <w:szCs w:val="22"/>
+        </w:rPr>
+        <w:t>codes</w:t>
+      </w:r>
+      <w:proofErr w:type="spellEnd"/>
+      <w:r>
+        <w:rPr>
+          <w:rFonts w:ascii="Arial" w:eastAsia="Arial" w:hAnsi="Arial" w:cs="Arial"/>
+          <w:sz w:val="22"/>
+          <w:szCs w:val="22"/>
+        </w:rPr>
+        <w:t xml:space="preserve">. </w:t>
+      </w:r>
+      <w:r>
+        <w:rPr>
+          <w:rFonts w:ascii="Arial" w:eastAsia="Arial" w:hAnsi="Arial" w:cs="Arial"/>
+          <w:sz w:val="22"/>
+          <w:szCs w:val="22"/>
+        </w:rPr>
+        <w:t>Entretanto, o</w:t>
+      </w:r>
+      <w:r>
+        <w:rPr>
+          <w:rFonts w:ascii="Arial" w:eastAsia="Arial" w:hAnsi="Arial" w:cs="Arial"/>
+          <w:sz w:val="22"/>
+          <w:szCs w:val="22"/>
+        </w:rPr>
+        <w:t>s valores s</w:t>
+      </w:r>
+      <w:r>
+        <w:rPr>
+          <w:rFonts w:ascii="Arial" w:eastAsia="Arial" w:hAnsi="Arial" w:cs="Arial"/>
+          <w:sz w:val="22"/>
+          <w:szCs w:val="22"/>
+        </w:rPr>
+        <w:t xml:space="preserve">ão gerados no padrão de normalização que usamos no </w:t>
+      </w:r>
+      <w:proofErr w:type="spellStart"/>
+      <w:r>
+        <w:rPr>
+          <w:rFonts w:ascii="Arial" w:eastAsia="Arial" w:hAnsi="Arial" w:cs="Arial"/>
+          <w:sz w:val="22"/>
+          <w:szCs w:val="22"/>
+        </w:rPr>
+        <w:t>dataset</w:t>
+      </w:r>
+      <w:proofErr w:type="spellEnd"/>
+      <w:r>
+        <w:rPr>
+          <w:rFonts w:ascii="Arial" w:eastAsia="Arial" w:hAnsi="Arial" w:cs="Arial"/>
+          <w:sz w:val="22"/>
+          <w:szCs w:val="22"/>
+        </w:rPr>
+        <w:t>,</w:t>
+      </w:r>
+      <w:r>
+        <w:rPr>
+          <w:rFonts w:ascii="Arial" w:eastAsia="Arial" w:hAnsi="Arial" w:cs="Arial"/>
+          <w:sz w:val="22"/>
+          <w:szCs w:val="22"/>
+        </w:rPr>
+        <w:t xml:space="preserve"> </w:t>
+      </w:r>
+      <w:r>
+        <w:rPr>
+          <w:rFonts w:ascii="Arial" w:eastAsia="Arial" w:hAnsi="Arial" w:cs="Arial"/>
+          <w:sz w:val="22"/>
+          <w:szCs w:val="22"/>
+        </w:rPr>
+        <w:t>e</w:t>
+      </w:r>
+      <w:r>
+        <w:rPr>
+          <w:rFonts w:ascii="Arial" w:eastAsia="Arial" w:hAnsi="Arial" w:cs="Arial"/>
+          <w:sz w:val="22"/>
+          <w:szCs w:val="22"/>
+        </w:rPr>
+        <w:t xml:space="preserve"> por consequência, precisamos</w:t>
+      </w:r>
+      <w:r>
+        <w:rPr>
+          <w:rFonts w:ascii="Arial" w:eastAsia="Arial" w:hAnsi="Arial" w:cs="Arial"/>
+          <w:sz w:val="22"/>
+          <w:szCs w:val="22"/>
+        </w:rPr>
+        <w:t xml:space="preserve"> </w:t>
+      </w:r>
+      <w:r>
+        <w:rPr>
+          <w:rFonts w:ascii="Arial" w:eastAsia="Arial" w:hAnsi="Arial" w:cs="Arial"/>
+          <w:sz w:val="22"/>
+          <w:szCs w:val="22"/>
+        </w:rPr>
+        <w:t>passá-los</w:t>
+      </w:r>
+      <w:r>
+        <w:rPr>
+          <w:rFonts w:ascii="Arial" w:eastAsia="Arial" w:hAnsi="Arial" w:cs="Arial"/>
+          <w:sz w:val="22"/>
+          <w:szCs w:val="22"/>
+        </w:rPr>
+        <w:t xml:space="preserve"> </w:t>
+      </w:r>
+      <w:r>
+        <w:rPr>
+          <w:rFonts w:ascii="Arial" w:eastAsia="Arial" w:hAnsi="Arial" w:cs="Arial"/>
+          <w:sz w:val="22"/>
+          <w:szCs w:val="22"/>
+        </w:rPr>
+        <w:t>para uma função</w:t>
+      </w:r>
+      <w:r>
+        <w:rPr>
+          <w:rFonts w:ascii="Arial" w:eastAsia="Arial" w:hAnsi="Arial" w:cs="Arial"/>
+          <w:sz w:val="22"/>
+          <w:szCs w:val="22"/>
+        </w:rPr>
+        <w:t xml:space="preserve"> também fornecida pela biblioteca RSNNS, que desempenha uma tarefa de normalização reversa</w:t>
+      </w:r>
+      <w:r>
+        <w:rPr>
+          <w:rFonts w:ascii="Arial" w:eastAsia="Arial" w:hAnsi="Arial" w:cs="Arial"/>
+          <w:sz w:val="22"/>
+          <w:szCs w:val="22"/>
+        </w:rPr>
+        <w:t>. Dessa forma, é possível</w:t>
+      </w:r>
+      <w:r>
+        <w:rPr>
+          <w:rFonts w:ascii="Arial" w:eastAsia="Arial" w:hAnsi="Arial" w:cs="Arial"/>
+          <w:sz w:val="22"/>
+          <w:szCs w:val="22"/>
+        </w:rPr>
+        <w:t xml:space="preserve"> fazer o processo </w:t>
+      </w:r>
+      <w:r>
+        <w:rPr>
+          <w:rFonts w:ascii="Arial" w:eastAsia="Arial" w:hAnsi="Arial" w:cs="Arial"/>
+          <w:sz w:val="22"/>
+          <w:szCs w:val="22"/>
+        </w:rPr>
+        <w:t>contrário</w:t>
+      </w:r>
+      <w:r>
+        <w:rPr>
+          <w:rFonts w:ascii="Arial" w:eastAsia="Arial" w:hAnsi="Arial" w:cs="Arial"/>
+          <w:sz w:val="22"/>
+          <w:szCs w:val="22"/>
+        </w:rPr>
+        <w:t xml:space="preserve"> de normalização</w:t>
+      </w:r>
+      <w:r>
+        <w:rPr>
+          <w:rFonts w:ascii="Arial" w:eastAsia="Arial" w:hAnsi="Arial" w:cs="Arial"/>
+          <w:sz w:val="22"/>
+          <w:szCs w:val="22"/>
+        </w:rPr>
+        <w:t>,</w:t>
+      </w:r>
+      <w:r>
+        <w:rPr>
+          <w:rFonts w:ascii="Arial" w:eastAsia="Arial" w:hAnsi="Arial" w:cs="Arial"/>
+          <w:sz w:val="22"/>
+          <w:szCs w:val="22"/>
+        </w:rPr>
+        <w:t xml:space="preserve"> passando como parâmetro dados normalizados.</w:t>
       </w:r>
     </w:p>
     <w:p>
       <w:pPr>
         <w:pStyle w:val="Normal1"/>
-        <w:numPr>
-          <w:ilvl w:val="0"/>
-          <w:numId w:val="2"/>
-        </w:numPr>
-        <w:spacing w:line="360" w:lineRule="auto"/>
-        <w:ind w:left="1416"/>
-        <w:contextualSpacing/>
-        <w:rPr>
-          <w:rFonts w:ascii="Arial" w:eastAsia="Arial" w:hAnsi="Arial" w:cs="Arial"/>
-          <w:sz w:val="22"/>
-          <w:szCs w:val="22"/>
-        </w:rPr>
-      </w:pPr>
-      <w:r>
-        <w:rPr>
-          <w:rFonts w:ascii="Arial" w:eastAsia="Arial" w:hAnsi="Arial" w:cs="Arial"/>
-          <w:sz w:val="22"/>
-          <w:szCs w:val="22"/>
-        </w:rPr>
-        <w:t>Revisão Bibliográfica</w:t>
+        <w:spacing w:after="120" w:line="360" w:lineRule="auto"/>
+        <w:ind w:left="708"/>
+        <w:jc w:val="both"/>
+        <w:rPr>
+          <w:rFonts w:ascii="Arial" w:eastAsia="Arial" w:hAnsi="Arial" w:cs="Arial"/>
+          <w:sz w:val="22"/>
+          <w:szCs w:val="22"/>
+        </w:rPr>
+      </w:pPr>
+      <w:r>
+        <w:rPr>
+          <w:rFonts w:ascii="Arial" w:eastAsia="Arial" w:hAnsi="Arial" w:cs="Arial"/>
+          <w:sz w:val="22"/>
+          <w:szCs w:val="22"/>
+        </w:rPr>
+        <w:t xml:space="preserve">A seguir, criamos </w:t>
+      </w:r>
+      <w:proofErr w:type="spellStart"/>
+      <w:r>
+        <w:rPr>
+          <w:rFonts w:ascii="Arial" w:eastAsia="Arial" w:hAnsi="Arial" w:cs="Arial"/>
+          <w:sz w:val="22"/>
+          <w:szCs w:val="22"/>
+        </w:rPr>
+        <w:t>datasets</w:t>
+      </w:r>
+      <w:proofErr w:type="spellEnd"/>
+      <w:r>
+        <w:rPr>
+          <w:rFonts w:ascii="Arial" w:eastAsia="Arial" w:hAnsi="Arial" w:cs="Arial"/>
+          <w:sz w:val="22"/>
+          <w:szCs w:val="22"/>
+        </w:rPr>
+        <w:t xml:space="preserve"> para armazenar os dados que obtivemos da análise. Os dados dos pontos de demanda, ou cidades para nosso contexto são armazenados no data frame </w:t>
+      </w:r>
+      <w:proofErr w:type="spellStart"/>
+      <w:r>
+        <w:rPr>
+          <w:rFonts w:ascii="Arial" w:eastAsia="Arial" w:hAnsi="Arial" w:cs="Arial"/>
+          <w:i/>
+          <w:iCs/>
+          <w:sz w:val="22"/>
+          <w:szCs w:val="22"/>
+        </w:rPr>
+        <w:t>customer_locations</w:t>
+      </w:r>
+      <w:proofErr w:type="spellEnd"/>
+      <w:r>
+        <w:rPr>
+          <w:rFonts w:ascii="Arial" w:eastAsia="Arial" w:hAnsi="Arial" w:cs="Arial"/>
+          <w:sz w:val="22"/>
+          <w:szCs w:val="22"/>
+        </w:rPr>
+        <w:t xml:space="preserve">, contendo um índice </w:t>
+      </w:r>
+      <w:r>
+        <w:rPr>
+          <w:rFonts w:ascii="Arial" w:eastAsia="Arial" w:hAnsi="Arial" w:cs="Arial"/>
+          <w:i/>
+          <w:iCs/>
+          <w:sz w:val="22"/>
+          <w:szCs w:val="22"/>
+        </w:rPr>
+        <w:t xml:space="preserve">id, </w:t>
+      </w:r>
+      <w:r>
+        <w:rPr>
+          <w:rFonts w:ascii="Arial" w:eastAsia="Arial" w:hAnsi="Arial" w:cs="Arial"/>
+          <w:sz w:val="22"/>
+          <w:szCs w:val="22"/>
+        </w:rPr>
+        <w:t xml:space="preserve">a latitude, longitude, população em </w:t>
+      </w:r>
+      <w:proofErr w:type="spellStart"/>
+      <w:r>
+        <w:rPr>
+          <w:rFonts w:ascii="Arial" w:eastAsia="Arial" w:hAnsi="Arial" w:cs="Arial"/>
+          <w:sz w:val="22"/>
+          <w:szCs w:val="22"/>
+        </w:rPr>
+        <w:t>sua</w:t>
+      </w:r>
+      <w:proofErr w:type="spellEnd"/>
+      <w:r>
+        <w:rPr>
+          <w:rFonts w:ascii="Arial" w:eastAsia="Arial" w:hAnsi="Arial" w:cs="Arial"/>
+          <w:sz w:val="22"/>
+          <w:szCs w:val="22"/>
+        </w:rPr>
+        <w:t xml:space="preserve"> forma original, sem passar pelo processo de normalização, e a localização, sendo esta o centroide a qual a cidade está atrelada. Já os centroides, ou armazéns, são armazenados no data frame </w:t>
+      </w:r>
+      <w:proofErr w:type="spellStart"/>
+      <w:r>
+        <w:rPr>
+          <w:rFonts w:ascii="Arial" w:eastAsia="Arial" w:hAnsi="Arial" w:cs="Arial"/>
+          <w:i/>
+          <w:iCs/>
+          <w:sz w:val="22"/>
+          <w:szCs w:val="22"/>
+        </w:rPr>
+        <w:t>warehouse_locations</w:t>
+      </w:r>
+      <w:proofErr w:type="spellEnd"/>
+      <w:r>
+        <w:rPr>
+          <w:rFonts w:ascii="Arial" w:eastAsia="Arial" w:hAnsi="Arial" w:cs="Arial"/>
+          <w:sz w:val="22"/>
+          <w:szCs w:val="22"/>
+        </w:rPr>
+        <w:t xml:space="preserve">, possuindo </w:t>
+      </w:r>
+      <w:r>
+        <w:rPr>
+          <w:rFonts w:ascii="Arial" w:eastAsia="Arial" w:hAnsi="Arial" w:cs="Arial"/>
+          <w:sz w:val="22"/>
+          <w:szCs w:val="22"/>
+        </w:rPr>
+        <w:t xml:space="preserve">os seguintes dados: </w:t>
+      </w:r>
+      <w:r>
+        <w:rPr>
+          <w:rFonts w:ascii="Arial" w:eastAsia="Arial" w:hAnsi="Arial" w:cs="Arial"/>
+          <w:sz w:val="22"/>
+          <w:szCs w:val="22"/>
+        </w:rPr>
+        <w:t xml:space="preserve">um índice </w:t>
+      </w:r>
+      <w:r>
+        <w:rPr>
+          <w:rFonts w:ascii="Arial" w:eastAsia="Arial" w:hAnsi="Arial" w:cs="Arial"/>
+          <w:i/>
+          <w:iCs/>
+          <w:sz w:val="22"/>
+          <w:szCs w:val="22"/>
+        </w:rPr>
+        <w:t>id</w:t>
+      </w:r>
+      <w:r>
+        <w:rPr>
+          <w:rFonts w:ascii="Arial" w:eastAsia="Arial" w:hAnsi="Arial" w:cs="Arial"/>
+          <w:i/>
+          <w:iCs/>
+          <w:sz w:val="22"/>
+          <w:szCs w:val="22"/>
+        </w:rPr>
+        <w:t>;</w:t>
+      </w:r>
+      <w:r>
+        <w:rPr>
+          <w:rFonts w:ascii="Arial" w:eastAsia="Arial" w:hAnsi="Arial" w:cs="Arial"/>
+          <w:i/>
+          <w:iCs/>
+          <w:sz w:val="22"/>
+          <w:szCs w:val="22"/>
+        </w:rPr>
+        <w:t xml:space="preserve"> </w:t>
+      </w:r>
+      <w:r>
+        <w:rPr>
+          <w:rFonts w:ascii="Arial" w:eastAsia="Arial" w:hAnsi="Arial" w:cs="Arial"/>
+          <w:sz w:val="22"/>
+          <w:szCs w:val="22"/>
+        </w:rPr>
+        <w:t>a latitude e longitude que passaram pelo processo reverso de normalização</w:t>
+      </w:r>
+      <w:r>
+        <w:rPr>
+          <w:rFonts w:ascii="Arial" w:eastAsia="Arial" w:hAnsi="Arial" w:cs="Arial"/>
+          <w:sz w:val="22"/>
+          <w:szCs w:val="22"/>
+        </w:rPr>
+        <w:t xml:space="preserve">; variável </w:t>
+      </w:r>
+      <w:proofErr w:type="spellStart"/>
+      <w:r>
+        <w:rPr>
+          <w:rFonts w:ascii="Arial" w:eastAsia="Arial" w:hAnsi="Arial" w:cs="Arial"/>
+          <w:i/>
+          <w:iCs/>
+          <w:sz w:val="22"/>
+          <w:szCs w:val="22"/>
+        </w:rPr>
+        <w:t>dist_to_mean</w:t>
+      </w:r>
+      <w:proofErr w:type="spellEnd"/>
+      <w:r>
+        <w:rPr>
+          <w:rFonts w:ascii="Arial" w:eastAsia="Arial" w:hAnsi="Arial" w:cs="Arial"/>
+          <w:sz w:val="22"/>
+          <w:szCs w:val="22"/>
+        </w:rPr>
+        <w:t xml:space="preserve">, que representa a distância entre cada centroide à média dos mesmos; </w:t>
+      </w:r>
+      <w:proofErr w:type="spellStart"/>
+      <w:r>
+        <w:rPr>
+          <w:rFonts w:ascii="Arial" w:eastAsia="Arial" w:hAnsi="Arial" w:cs="Arial"/>
+          <w:i/>
+          <w:iCs/>
+          <w:sz w:val="22"/>
+          <w:szCs w:val="22"/>
+        </w:rPr>
+        <w:t>cost_per_square_meter</w:t>
+      </w:r>
+      <w:proofErr w:type="spellEnd"/>
+      <w:r>
+        <w:rPr>
+          <w:rFonts w:ascii="Arial" w:eastAsia="Arial" w:hAnsi="Arial" w:cs="Arial"/>
+          <w:i/>
+          <w:iCs/>
+          <w:sz w:val="22"/>
+          <w:szCs w:val="22"/>
+        </w:rPr>
+        <w:t xml:space="preserve">, </w:t>
+      </w:r>
+      <w:r>
+        <w:rPr>
+          <w:rFonts w:ascii="Arial" w:eastAsia="Arial" w:hAnsi="Arial" w:cs="Arial"/>
+          <w:sz w:val="22"/>
+          <w:szCs w:val="22"/>
+        </w:rPr>
+        <w:t xml:space="preserve">o custo indicado para a localização do armazém, determinado por um vetor de distância entre os centroides e suas médias com o primeiro quartil representando </w:t>
+      </w:r>
+      <w:r>
+        <w:rPr>
+          <w:rFonts w:ascii="Arial" w:eastAsia="Arial" w:hAnsi="Arial" w:cs="Arial"/>
+          <w:sz w:val="22"/>
+          <w:szCs w:val="22"/>
+        </w:rPr>
+        <w:t xml:space="preserve">o custo de 2000 reais por metro quadrado (/m²), segundo quartil com 1500/m², terceiro quartil com 1000/m², e valores acima com 500/m². </w:t>
+      </w:r>
+      <w:proofErr w:type="gramStart"/>
+      <w:r>
+        <w:rPr>
+          <w:rFonts w:ascii="Arial" w:eastAsia="Arial" w:hAnsi="Arial" w:cs="Arial"/>
+          <w:sz w:val="22"/>
+          <w:szCs w:val="22"/>
+        </w:rPr>
+        <w:t>O data</w:t>
+      </w:r>
+      <w:proofErr w:type="gramEnd"/>
+      <w:r>
+        <w:rPr>
+          <w:rFonts w:ascii="Arial" w:eastAsia="Arial" w:hAnsi="Arial" w:cs="Arial"/>
+          <w:sz w:val="22"/>
+          <w:szCs w:val="22"/>
+        </w:rPr>
+        <w:t xml:space="preserve"> frame também conta com a população somada de todas as cidades atreladas a cada centroide, o tamanho do armazém</w:t>
+      </w:r>
+      <w:r>
+        <w:rPr>
+          <w:rFonts w:ascii="Arial" w:eastAsia="Arial" w:hAnsi="Arial" w:cs="Arial"/>
+          <w:sz w:val="22"/>
+          <w:szCs w:val="22"/>
+        </w:rPr>
+        <w:t xml:space="preserve"> em metros quadrados</w:t>
+      </w:r>
+      <w:r>
+        <w:rPr>
+          <w:rFonts w:ascii="Arial" w:eastAsia="Arial" w:hAnsi="Arial" w:cs="Arial"/>
+          <w:sz w:val="22"/>
+          <w:szCs w:val="22"/>
+        </w:rPr>
+        <w:t xml:space="preserve"> determinado pelo número de habitantes, e o custo do armazém, sendo calculado </w:t>
+      </w:r>
+      <w:r>
+        <w:rPr>
+          <w:rFonts w:ascii="Arial" w:eastAsia="Arial" w:hAnsi="Arial" w:cs="Arial"/>
+          <w:sz w:val="22"/>
+          <w:szCs w:val="22"/>
+        </w:rPr>
+        <w:t>multiplicando o custo por metro quadrado pelo seu tamanho.</w:t>
       </w:r>
     </w:p>
     <w:p>
       <w:pPr>
         <w:pStyle w:val="Normal1"/>
-        <w:numPr>
-          <w:ilvl w:val="0"/>
-          <w:numId w:val="2"/>
-        </w:numPr>
-        <w:spacing w:line="360" w:lineRule="auto"/>
-        <w:ind w:left="1416"/>
-        <w:contextualSpacing/>
-        <w:rPr>
-          <w:rFonts w:ascii="Arial" w:eastAsia="Arial" w:hAnsi="Arial" w:cs="Arial"/>
-          <w:sz w:val="22"/>
-          <w:szCs w:val="22"/>
-        </w:rPr>
-      </w:pPr>
-      <w:r>
-        <w:rPr>
-          <w:rFonts w:ascii="Arial" w:eastAsia="Arial" w:hAnsi="Arial" w:cs="Arial"/>
-          <w:sz w:val="22"/>
-          <w:szCs w:val="22"/>
-        </w:rPr>
-        <w:t>Levantamentos de bases de dados para testes e experimentos</w:t>
+        <w:spacing w:after="120" w:line="360" w:lineRule="auto"/>
+        <w:ind w:left="708"/>
+        <w:jc w:val="both"/>
+        <w:rPr>
+          <w:rFonts w:ascii="Arial" w:eastAsia="Arial" w:hAnsi="Arial" w:cs="Arial"/>
+          <w:sz w:val="22"/>
+          <w:szCs w:val="22"/>
+        </w:rPr>
+      </w:pPr>
+      <w:r>
+        <w:rPr>
+          <w:rFonts w:ascii="Arial" w:eastAsia="Arial" w:hAnsi="Arial" w:cs="Arial"/>
+          <w:sz w:val="22"/>
+          <w:szCs w:val="22"/>
+        </w:rPr>
+        <w:t xml:space="preserve">O passo seguinte se dedica a criar uma matriz utilizada no modelo de programação matemática, contendo </w:t>
+      </w:r>
+      <w:r>
+        <w:rPr>
+          <w:rFonts w:ascii="Arial" w:eastAsia="Arial" w:hAnsi="Arial" w:cs="Arial"/>
+          <w:sz w:val="22"/>
+          <w:szCs w:val="22"/>
+        </w:rPr>
+        <w:t xml:space="preserve">o custo de transporte de </w:t>
+      </w:r>
+      <w:r>
+        <w:rPr>
+          <w:rFonts w:ascii="Arial" w:eastAsia="Arial" w:hAnsi="Arial" w:cs="Arial"/>
+          <w:sz w:val="22"/>
+          <w:szCs w:val="22"/>
+        </w:rPr>
+        <w:t xml:space="preserve">cada centroide </w:t>
+      </w:r>
+      <w:r>
+        <w:rPr>
+          <w:rFonts w:ascii="Arial" w:eastAsia="Arial" w:hAnsi="Arial" w:cs="Arial"/>
+          <w:sz w:val="22"/>
+          <w:szCs w:val="22"/>
+        </w:rPr>
+        <w:t>para</w:t>
+      </w:r>
+      <w:r>
+        <w:rPr>
+          <w:rFonts w:ascii="Arial" w:eastAsia="Arial" w:hAnsi="Arial" w:cs="Arial"/>
+          <w:sz w:val="22"/>
+          <w:szCs w:val="22"/>
+        </w:rPr>
+        <w:t xml:space="preserve"> cada cidade. Para isso, foi criada uma função que recebe como parâmetros uma cidade do </w:t>
+      </w:r>
+      <w:proofErr w:type="spellStart"/>
+      <w:r>
+        <w:rPr>
+          <w:rFonts w:ascii="Arial" w:eastAsia="Arial" w:hAnsi="Arial" w:cs="Arial"/>
+          <w:i/>
+          <w:iCs/>
+          <w:sz w:val="22"/>
+          <w:szCs w:val="22"/>
+        </w:rPr>
+        <w:t>customer_locations</w:t>
+      </w:r>
+      <w:proofErr w:type="spellEnd"/>
+      <w:r>
+        <w:rPr>
+          <w:rFonts w:ascii="Arial" w:eastAsia="Arial" w:hAnsi="Arial" w:cs="Arial"/>
+          <w:i/>
+          <w:iCs/>
+          <w:sz w:val="22"/>
+          <w:szCs w:val="22"/>
+        </w:rPr>
+        <w:softHyphen/>
+        <w:t xml:space="preserve"> </w:t>
+      </w:r>
+      <w:r>
+        <w:rPr>
+          <w:rFonts w:ascii="Arial" w:eastAsia="Arial" w:hAnsi="Arial" w:cs="Arial"/>
+          <w:sz w:val="22"/>
+          <w:szCs w:val="22"/>
+        </w:rPr>
+        <w:t xml:space="preserve">e um centroide do </w:t>
+      </w:r>
+      <w:r>
+        <w:rPr>
+          <w:rFonts w:ascii="Arial" w:eastAsia="Arial" w:hAnsi="Arial" w:cs="Arial"/>
+          <w:sz w:val="22"/>
+          <w:szCs w:val="22"/>
+        </w:rPr>
+        <w:softHyphen/>
+      </w:r>
+      <w:proofErr w:type="spellStart"/>
+      <w:r>
+        <w:rPr>
+          <w:rFonts w:ascii="Arial" w:eastAsia="Arial" w:hAnsi="Arial" w:cs="Arial"/>
+          <w:i/>
+          <w:iCs/>
+          <w:sz w:val="22"/>
+          <w:szCs w:val="22"/>
+        </w:rPr>
+        <w:t>warehouse_locations</w:t>
+      </w:r>
+      <w:proofErr w:type="spellEnd"/>
+      <w:r>
+        <w:rPr>
+          <w:rFonts w:ascii="Arial" w:eastAsia="Arial" w:hAnsi="Arial" w:cs="Arial"/>
+          <w:sz w:val="22"/>
+          <w:szCs w:val="22"/>
+        </w:rPr>
+        <w:t xml:space="preserve"> e</w:t>
+      </w:r>
+      <w:r>
+        <w:rPr>
+          <w:rFonts w:ascii="Arial" w:eastAsia="Arial" w:hAnsi="Arial" w:cs="Arial"/>
+          <w:sz w:val="22"/>
+          <w:szCs w:val="22"/>
+        </w:rPr>
+        <w:t xml:space="preserve"> calcula a distância entre eles utilizando a função </w:t>
+      </w:r>
+      <w:proofErr w:type="spellStart"/>
+      <w:proofErr w:type="gramStart"/>
+      <w:r>
+        <w:rPr>
+          <w:rFonts w:ascii="Arial" w:eastAsia="Arial" w:hAnsi="Arial" w:cs="Arial"/>
+          <w:sz w:val="22"/>
+          <w:szCs w:val="22"/>
+        </w:rPr>
+        <w:t>haversine</w:t>
+      </w:r>
+      <w:proofErr w:type="spellEnd"/>
+      <w:r>
+        <w:rPr>
+          <w:rFonts w:ascii="Arial" w:eastAsia="Arial" w:hAnsi="Arial" w:cs="Arial"/>
+          <w:sz w:val="22"/>
+          <w:szCs w:val="22"/>
+        </w:rPr>
+        <w:t>(</w:t>
+      </w:r>
+      <w:proofErr w:type="gramEnd"/>
+      <w:r>
+        <w:rPr>
+          <w:rFonts w:ascii="Arial" w:eastAsia="Arial" w:hAnsi="Arial" w:cs="Arial"/>
+          <w:sz w:val="22"/>
+          <w:szCs w:val="22"/>
+        </w:rPr>
+        <w:t xml:space="preserve">) da biblioteca </w:t>
+      </w:r>
+      <w:proofErr w:type="spellStart"/>
+      <w:r>
+        <w:rPr>
+          <w:rFonts w:ascii="Arial" w:eastAsia="Arial" w:hAnsi="Arial" w:cs="Arial"/>
+          <w:sz w:val="22"/>
+          <w:szCs w:val="22"/>
+        </w:rPr>
+        <w:t>pracma</w:t>
+      </w:r>
+      <w:proofErr w:type="spellEnd"/>
+      <w:r>
+        <w:rPr>
+          <w:rFonts w:ascii="Arial" w:eastAsia="Arial" w:hAnsi="Arial" w:cs="Arial"/>
+          <w:sz w:val="22"/>
+          <w:szCs w:val="22"/>
+        </w:rPr>
+        <w:t>.</w:t>
+      </w:r>
+      <w:r>
+        <w:rPr>
+          <w:rFonts w:ascii="Arial" w:eastAsia="Arial" w:hAnsi="Arial" w:cs="Arial"/>
+          <w:sz w:val="22"/>
+          <w:szCs w:val="22"/>
+        </w:rPr>
+        <w:t>..............................</w:t>
       </w:r>
     </w:p>
     <w:p>
       <w:pPr>
         <w:pStyle w:val="Normal1"/>
-        <w:numPr>
-          <w:ilvl w:val="0"/>
-          <w:numId w:val="2"/>
-        </w:numPr>
-        <w:autoSpaceDN w:val="0"/>
-        <w:spacing w:line="360" w:lineRule="auto"/>
-        <w:ind w:left="1416"/>
-        <w:rPr>
-          <w:rFonts w:ascii="Arial" w:eastAsia="Arial" w:hAnsi="Arial" w:cs="Arial"/>
-          <w:sz w:val="22"/>
-          <w:szCs w:val="22"/>
-        </w:rPr>
-      </w:pPr>
-      <w:r>
-        <w:rPr>
-          <w:rFonts w:ascii="Arial" w:eastAsia="Arial" w:hAnsi="Arial" w:cs="Arial"/>
-          <w:sz w:val="22"/>
-          <w:szCs w:val="22"/>
-        </w:rPr>
-        <w:t>Preparação das bases de dados para utilização nas análises e experimentos</w:t>
+        <w:spacing w:after="120" w:line="360" w:lineRule="auto"/>
+        <w:ind w:left="708"/>
+        <w:jc w:val="both"/>
+        <w:rPr>
+          <w:rFonts w:ascii="Arial" w:eastAsia="Arial" w:hAnsi="Arial" w:cs="Arial"/>
+          <w:sz w:val="22"/>
+          <w:szCs w:val="22"/>
+        </w:rPr>
+      </w:pPr>
+      <w:r>
+        <w:rPr>
+          <w:rFonts w:ascii="Arial" w:eastAsia="Arial" w:hAnsi="Arial" w:cs="Arial"/>
+          <w:sz w:val="22"/>
+          <w:szCs w:val="22"/>
+        </w:rPr>
+        <w:t xml:space="preserve">O modelo de programação é criado nesse momento, utilizando como variáveis x do tipo binário, representando se uma cidade “i” está atrelada a um centroide “j”, e a variável y também do tipo binário, representando se um centroide “j” será montado ou não. É definida uma função de maximização utilizando a soma </w:t>
+      </w:r>
+      <w:r>
+        <w:rPr>
+          <w:rFonts w:ascii="Arial" w:eastAsia="Arial" w:hAnsi="Arial" w:cs="Arial"/>
+          <w:sz w:val="22"/>
+          <w:szCs w:val="22"/>
+        </w:rPr>
+        <w:t xml:space="preserve">dos custos de transporte </w:t>
+      </w:r>
+      <w:r>
+        <w:rPr>
+          <w:rFonts w:ascii="Arial" w:eastAsia="Arial" w:hAnsi="Arial" w:cs="Arial"/>
+          <w:sz w:val="22"/>
+          <w:szCs w:val="22"/>
+        </w:rPr>
+        <w:t xml:space="preserve">e a soma </w:t>
+      </w:r>
+      <w:r>
+        <w:rPr>
+          <w:rFonts w:ascii="Arial" w:eastAsia="Arial" w:hAnsi="Arial" w:cs="Arial"/>
+          <w:sz w:val="22"/>
+          <w:szCs w:val="22"/>
+        </w:rPr>
+        <w:t xml:space="preserve">do custo de instalação de cada centroide escolhido. São adicionadas duas restrições ao modelo, sendo que a primeira indica que cada cidade </w:t>
+      </w:r>
+      <w:r>
+        <w:rPr>
+          <w:rFonts w:ascii="Arial" w:eastAsia="Arial" w:hAnsi="Arial" w:cs="Arial"/>
+          <w:sz w:val="22"/>
+          <w:szCs w:val="22"/>
+        </w:rPr>
+        <w:lastRenderedPageBreak/>
+        <w:t xml:space="preserve">precisa estar atrelada a um centroide, e a segunda que se uma cidade está atrelada a um centroide, este centroide deve ser construído. </w:t>
       </w:r>
     </w:p>
     <w:p>
       <w:pPr>
         <w:pStyle w:val="Normal1"/>
-        <w:numPr>
-          <w:ilvl w:val="0"/>
-          <w:numId w:val="2"/>
-        </w:numPr>
-        <w:autoSpaceDN w:val="0"/>
-        <w:spacing w:line="360" w:lineRule="auto"/>
-        <w:ind w:left="1416"/>
-        <w:rPr>
-          <w:rFonts w:ascii="Arial" w:eastAsia="Arial" w:hAnsi="Arial" w:cs="Arial"/>
-          <w:sz w:val="22"/>
-          <w:szCs w:val="22"/>
-        </w:rPr>
-      </w:pPr>
-      <w:r>
-        <w:rPr>
-          <w:rFonts w:ascii="Arial" w:eastAsia="Arial" w:hAnsi="Arial" w:cs="Arial"/>
-          <w:sz w:val="22"/>
-          <w:szCs w:val="22"/>
-        </w:rPr>
-        <w:t>Planejamento e desenvolvimento de modelo de RNA</w:t>
+        <w:spacing w:after="120" w:line="360" w:lineRule="auto"/>
+        <w:ind w:left="708"/>
+        <w:jc w:val="both"/>
+        <w:rPr>
+          <w:rFonts w:ascii="Arial" w:eastAsia="Arial" w:hAnsi="Arial" w:cs="Arial"/>
+          <w:sz w:val="22"/>
+          <w:szCs w:val="22"/>
+        </w:rPr>
+      </w:pPr>
+      <w:r>
+        <w:rPr>
+          <w:rFonts w:ascii="Arial" w:eastAsia="Arial" w:hAnsi="Arial" w:cs="Arial"/>
+          <w:sz w:val="22"/>
+          <w:szCs w:val="22"/>
+        </w:rPr>
+        <w:t xml:space="preserve">Solucionamos o modelo por meio do solucionador </w:t>
+      </w:r>
+      <w:proofErr w:type="spellStart"/>
+      <w:r>
+        <w:rPr>
+          <w:rFonts w:ascii="Arial" w:eastAsia="Arial" w:hAnsi="Arial" w:cs="Arial"/>
+          <w:sz w:val="22"/>
+          <w:szCs w:val="22"/>
+        </w:rPr>
+        <w:t>glpk</w:t>
+      </w:r>
+      <w:proofErr w:type="spellEnd"/>
+      <w:r>
+        <w:rPr>
+          <w:rFonts w:ascii="Arial" w:eastAsia="Arial" w:hAnsi="Arial" w:cs="Arial"/>
+          <w:sz w:val="22"/>
+          <w:szCs w:val="22"/>
+        </w:rPr>
+        <w:t xml:space="preserve"> </w:t>
+      </w:r>
+      <w:r>
+        <w:rPr>
+          <w:rFonts w:ascii="Arial" w:eastAsia="Arial" w:hAnsi="Arial" w:cs="Arial"/>
+          <w:sz w:val="22"/>
+          <w:szCs w:val="22"/>
+        </w:rPr>
+        <w:t xml:space="preserve">da infraestrutura de otimização do R ( R </w:t>
+      </w:r>
+      <w:proofErr w:type="spellStart"/>
+      <w:r>
+        <w:rPr>
+          <w:rFonts w:ascii="Arial" w:eastAsia="Arial" w:hAnsi="Arial" w:cs="Arial"/>
+          <w:sz w:val="22"/>
+          <w:szCs w:val="22"/>
+        </w:rPr>
+        <w:t>Optimization</w:t>
+      </w:r>
+      <w:proofErr w:type="spellEnd"/>
+      <w:r>
+        <w:rPr>
+          <w:rFonts w:ascii="Arial" w:eastAsia="Arial" w:hAnsi="Arial" w:cs="Arial"/>
+          <w:sz w:val="22"/>
+          <w:szCs w:val="22"/>
+        </w:rPr>
+        <w:t xml:space="preserve"> </w:t>
+      </w:r>
+      <w:proofErr w:type="spellStart"/>
+      <w:r>
+        <w:rPr>
+          <w:rFonts w:ascii="Arial" w:eastAsia="Arial" w:hAnsi="Arial" w:cs="Arial"/>
+          <w:sz w:val="22"/>
+          <w:szCs w:val="22"/>
+        </w:rPr>
+        <w:t>Infraestructure</w:t>
+      </w:r>
+      <w:proofErr w:type="spellEnd"/>
+      <w:r>
+        <w:rPr>
+          <w:rFonts w:ascii="Arial" w:eastAsia="Arial" w:hAnsi="Arial" w:cs="Arial"/>
+          <w:sz w:val="22"/>
+          <w:szCs w:val="22"/>
+        </w:rPr>
+        <w:t xml:space="preserve"> – ROI ), e coletamos o resultado. </w:t>
       </w:r>
     </w:p>
     <w:p>
       <w:pPr>
         <w:pStyle w:val="Normal1"/>
-        <w:numPr>
-          <w:ilvl w:val="0"/>
-          <w:numId w:val="2"/>
-        </w:numPr>
-        <w:autoSpaceDN w:val="0"/>
-        <w:spacing w:line="360" w:lineRule="auto"/>
-        <w:ind w:left="1416"/>
-        <w:rPr>
-          <w:rFonts w:ascii="Arial" w:eastAsia="Arial" w:hAnsi="Arial" w:cs="Arial"/>
-          <w:sz w:val="22"/>
-          <w:szCs w:val="22"/>
-        </w:rPr>
-      </w:pPr>
-      <w:r>
-        <w:rPr>
-          <w:rFonts w:ascii="Arial" w:eastAsia="Arial" w:hAnsi="Arial" w:cs="Arial"/>
-          <w:sz w:val="22"/>
-          <w:szCs w:val="22"/>
-        </w:rPr>
-        <w:t>Testes, Análises e Experimentos com o Modelo</w:t>
-      </w:r>
-    </w:p>
-    <w:p>
-      <w:pPr>
-        <w:pStyle w:val="Normal1"/>
-        <w:numPr>
-          <w:ilvl w:val="0"/>
-          <w:numId w:val="2"/>
-        </w:numPr>
-        <w:autoSpaceDN w:val="0"/>
-        <w:spacing w:line="360" w:lineRule="auto"/>
-        <w:ind w:left="1416"/>
-        <w:rPr>
-          <w:rFonts w:ascii="Arial" w:eastAsia="Arial" w:hAnsi="Arial" w:cs="Arial"/>
-          <w:sz w:val="22"/>
-          <w:szCs w:val="22"/>
-        </w:rPr>
-      </w:pPr>
-      <w:r>
-        <w:rPr>
-          <w:rFonts w:ascii="Arial" w:eastAsia="Arial" w:hAnsi="Arial" w:cs="Arial"/>
-          <w:sz w:val="22"/>
-          <w:szCs w:val="22"/>
-        </w:rPr>
-        <w:t>Preparação e entrega de Relatório Parcial</w:t>
-      </w:r>
-    </w:p>
-    <w:p>
-      <w:pPr>
-        <w:pStyle w:val="Normal1"/>
-        <w:numPr>
-          <w:ilvl w:val="0"/>
-          <w:numId w:val="2"/>
-        </w:numPr>
-        <w:autoSpaceDN w:val="0"/>
-        <w:spacing w:line="360" w:lineRule="auto"/>
-        <w:ind w:left="1416"/>
-        <w:rPr>
-          <w:rFonts w:ascii="Arial" w:eastAsia="Arial" w:hAnsi="Arial" w:cs="Arial"/>
-          <w:sz w:val="22"/>
-          <w:szCs w:val="22"/>
-        </w:rPr>
-      </w:pPr>
-      <w:r>
-        <w:rPr>
-          <w:rFonts w:ascii="Arial" w:eastAsia="Arial" w:hAnsi="Arial" w:cs="Arial"/>
-          <w:sz w:val="22"/>
-          <w:szCs w:val="22"/>
-        </w:rPr>
-        <w:t>Organização e tabulação de resultados</w:t>
-      </w:r>
-    </w:p>
-    <w:p>
-      <w:pPr>
-        <w:pStyle w:val="Normal1"/>
-        <w:numPr>
-          <w:ilvl w:val="0"/>
-          <w:numId w:val="2"/>
-        </w:numPr>
-        <w:autoSpaceDN w:val="0"/>
-        <w:spacing w:line="360" w:lineRule="auto"/>
-        <w:ind w:left="1416"/>
-        <w:rPr>
-          <w:rFonts w:ascii="Arial" w:eastAsia="Arial" w:hAnsi="Arial" w:cs="Arial"/>
-          <w:sz w:val="22"/>
-          <w:szCs w:val="22"/>
-        </w:rPr>
-      </w:pPr>
-      <w:r>
-        <w:rPr>
-          <w:rFonts w:ascii="Arial" w:eastAsia="Arial" w:hAnsi="Arial" w:cs="Arial"/>
-          <w:sz w:val="22"/>
-          <w:szCs w:val="22"/>
-        </w:rPr>
-        <w:t>Preparação e implementação de visualizações dos resultados</w:t>
-      </w:r>
-    </w:p>
-    <w:p>
-      <w:pPr>
-        <w:pStyle w:val="Normal1"/>
-        <w:numPr>
-          <w:ilvl w:val="0"/>
-          <w:numId w:val="2"/>
-        </w:numPr>
-        <w:autoSpaceDN w:val="0"/>
-        <w:spacing w:line="360" w:lineRule="auto"/>
-        <w:ind w:left="1416"/>
-        <w:rPr>
-          <w:rFonts w:ascii="Arial" w:eastAsia="Arial" w:hAnsi="Arial" w:cs="Arial"/>
-          <w:sz w:val="22"/>
-          <w:szCs w:val="22"/>
-        </w:rPr>
-      </w:pPr>
-      <w:r>
-        <w:rPr>
-          <w:rFonts w:ascii="Arial" w:eastAsia="Arial" w:hAnsi="Arial" w:cs="Arial"/>
-          <w:sz w:val="22"/>
-          <w:szCs w:val="22"/>
-        </w:rPr>
-        <w:t>Documentação, preparação de Artigo Científico e Relatório Final.</w:t>
-      </w:r>
-    </w:p>
-    <w:p>
-      <w:pPr>
-        <w:pStyle w:val="Normal1"/>
-        <w:spacing w:line="360" w:lineRule="auto"/>
-        <w:rPr>
-          <w:rFonts w:ascii="Arial" w:eastAsia="Arial" w:hAnsi="Arial" w:cs="Arial"/>
-          <w:sz w:val="22"/>
-          <w:szCs w:val="22"/>
-        </w:rPr>
-      </w:pPr>
-    </w:p>
-    <w:p>
-      <w:pPr>
-        <w:pStyle w:val="3ra"/>
-        <w:spacing w:before="0"/>
-        <w:ind w:left="720"/>
+        <w:spacing w:after="120" w:line="360" w:lineRule="auto"/>
+        <w:ind w:left="708"/>
+        <w:jc w:val="both"/>
+        <w:rPr>
+          <w:rFonts w:ascii="Arial" w:eastAsia="Arial" w:hAnsi="Arial" w:cs="Arial"/>
+          <w:sz w:val="22"/>
+          <w:szCs w:val="22"/>
+        </w:rPr>
       </w:pPr>
     </w:p>
     <w:p>
@@ -4560,7 +7154,21 @@
         <w:rPr>
           <w:b w:val="0"/>
         </w:rPr>
-        <w:t>Clique aqui para digitar o texto</w:t>
+        <w:t xml:space="preserve">Como resultado do algoritmo descrito anteriormente, conseguimos obter por meio de modelos de programação matemática as localizações ótimas para o problema de localização de </w:t>
+      </w:r>
+      <w:proofErr w:type="spellStart"/>
+      <w:r>
+        <w:rPr>
+          <w:b w:val="0"/>
+        </w:rPr>
+        <w:t>intalações</w:t>
+      </w:r>
+      <w:proofErr w:type="spellEnd"/>
+      <w:r>
+        <w:rPr>
+          <w:b w:val="0"/>
+        </w:rPr>
+        <w:t xml:space="preserve">. </w:t>
       </w:r>
     </w:p>
     <w:p>
@@ -5630,6 +8238,17 @@
       <w:shd w:val="clear" w:color="auto" w:fill="E1DFDD"/>
     </w:rPr>
   </w:style>
+  <w:style w:type="paragraph" w:styleId="PargrafodaLista">
+    <w:name w:val="List Paragraph"/>
+    <w:basedOn w:val="Normal"/>
+    <w:uiPriority w:val="34"/>
+    <w:qFormat/>
+    <w:rsid w:val="00EE317B"/>
+    <w:pPr>
+      <w:ind w:left="720"/>
+      <w:contextualSpacing/>
+    </w:pPr>
+  </w:style>
 </w:styles>
 </file>
 
@@ -5676,28 +8295,28 @@
     <w:charset w:val="00"/>
     <w:family w:val="roman"/>
     <w:pitch w:val="variable"/>
-    <w:sig w:usb0="E0002EFF" w:usb1="C000785B" w:usb2="00000009" w:usb3="00000000" w:csb0="000001FF" w:csb1="00000000"/>
+    <w:sig w:usb0="E0002AFF" w:usb1="C0007843" w:usb2="00000009" w:usb3="00000000" w:csb0="000001FF" w:csb1="00000000"/>
   </w:font>
   <w:font w:name="Calibri">
     <w:panose1 w:val="020F0502020204030204"/>
     <w:charset w:val="00"/>
     <w:family w:val="swiss"/>
     <w:pitch w:val="variable"/>
-    <w:sig w:usb0="E4002EFF" w:usb1="C000247B" w:usb2="00000009" w:usb3="00000000" w:csb0="000001FF" w:csb1="00000000"/>
+    <w:sig w:usb0="E00002FF" w:usb1="4000ACFF" w:usb2="00000001" w:usb3="00000000" w:csb0="0000019F" w:csb1="00000000"/>
   </w:font>
   <w:font w:name="Arial">
     <w:panose1 w:val="020B0604020202020204"/>
     <w:charset w:val="00"/>
     <w:family w:val="swiss"/>
     <w:pitch w:val="variable"/>
-    <w:sig w:usb0="E0002EFF" w:usb1="C000785B" w:usb2="00000009" w:usb3="00000000" w:csb0="000001FF" w:csb1="00000000"/>
+    <w:sig w:usb0="E0002AFF" w:usb1="C0007843" w:usb2="00000009" w:usb3="00000000" w:csb0="000001FF" w:csb1="00000000"/>
   </w:font>
   <w:font w:name="Calibri Light">
     <w:panose1 w:val="020F0302020204030204"/>
     <w:charset w:val="00"/>
     <w:family w:val="swiss"/>
     <w:pitch w:val="variable"/>
-    <w:sig w:usb0="E4002EFF" w:usb1="C000247B" w:usb2="00000009" w:usb3="00000000" w:csb0="000001FF" w:csb1="00000000"/>
+    <w:sig w:usb0="A00002EF" w:usb1="4000207B" w:usb2="00000000" w:usb3="00000000" w:csb0="0000009F" w:csb1="00000000"/>
   </w:font>
 </w:fonts>
 </file>
@@ -5719,11 +8338,13 @@
   </w:compat>
   <w:rsids>
     <w:rsidRoot w:val="00B42D1F"/>
+    <w:rsid w:val="0003184D"/>
     <w:rsid w:val="00191ADE"/>
     <w:rsid w:val="001E7A25"/>
     <w:rsid w:val="004E4887"/>
     <w:rsid w:val="005A27FA"/>
     <w:rsid w:val="009D6738"/>
+    <w:rsid w:val="00B41887"/>
     <w:rsid w:val="00B42D1F"/>
     <w:rsid w:val="00C40725"/>
     <w:rsid w:val="00DA72CA"/>
@@ -6467,4 +9088,16 @@
     </a:ext>
   </a:extLst>
 </a:theme>
+</file>
+
+<file path=customXml/item1.xml><?xml version="1.0" encoding="utf-8"?>
+<b:Sources xmlns:b="http://schemas.openxmlformats.org/officeDocument/2006/bibliography" xmlns="http://schemas.openxmlformats.org/officeDocument/2006/bibliography" SelectedStyle="\APASixthEditionOfficeOnline.xsl" StyleName="APA" Version="6"/>
+</file>
+
+<file path=customXml/itemProps1.xml><?xml version="1.0" encoding="utf-8"?>
+<ds:datastoreItem xmlns:ds="http://schemas.openxmlformats.org/officeDocument/2006/customXml" ds:itemID="{85554F60-4A26-4100-8E47-15EFC14F4948}">
+  <ds:schemaRefs>
+    <ds:schemaRef ds:uri="http://schemas.openxmlformats.org/officeDocument/2006/bibliography"/>
+  </ds:schemaRefs>
+</ds:datastoreItem>
 </file>
</xml_diff>